<commit_message>
Aggiornate le tipologie di consenso
</commit_message>
<xml_diff>
--- a/Stage/Stage Sync Lab.docx
+++ b/Stage/Stage Sync Lab.docx
@@ -57,7 +57,7 @@
           <w:r>
             <w:fldChar w:fldCharType="separate"/>
           </w:r>
-          <w:hyperlink w:anchor="_Toc130376916" w:history="1">
+          <w:hyperlink w:anchor="_Toc130387502" w:history="1">
             <w:r>
               <w:rPr>
                 <w:rStyle w:val="Collegamentoipertestuale"/>
@@ -84,7 +84,7 @@
                 <w:noProof/>
                 <w:webHidden/>
               </w:rPr>
-              <w:instrText xml:space="preserve"> PAGEREF _Toc130376916 \h </w:instrText>
+              <w:instrText xml:space="preserve"> PAGEREF _Toc130387502 \h </w:instrText>
             </w:r>
             <w:r>
               <w:rPr>
@@ -129,7 +129,7 @@
               <w14:ligatures w14:val="none"/>
             </w:rPr>
           </w:pPr>
-          <w:hyperlink w:anchor="_Toc130376917" w:history="1">
+          <w:hyperlink w:anchor="_Toc130387503" w:history="1">
             <w:r>
               <w:rPr>
                 <w:rStyle w:val="Collegamentoipertestuale"/>
@@ -156,7 +156,7 @@
                 <w:noProof/>
                 <w:webHidden/>
               </w:rPr>
-              <w:instrText xml:space="preserve"> PAGEREF _Toc130376917 \h </w:instrText>
+              <w:instrText xml:space="preserve"> PAGEREF _Toc130387503 \h </w:instrText>
             </w:r>
             <w:r>
               <w:rPr>
@@ -201,7 +201,7 @@
               <w14:ligatures w14:val="none"/>
             </w:rPr>
           </w:pPr>
-          <w:hyperlink w:anchor="_Toc130376918" w:history="1">
+          <w:hyperlink w:anchor="_Toc130387504" w:history="1">
             <w:r>
               <w:rPr>
                 <w:rStyle w:val="Collegamentoipertestuale"/>
@@ -228,7 +228,7 @@
                 <w:noProof/>
                 <w:webHidden/>
               </w:rPr>
-              <w:instrText xml:space="preserve"> PAGEREF _Toc130376918 \h </w:instrText>
+              <w:instrText xml:space="preserve"> PAGEREF _Toc130387504 \h </w:instrText>
             </w:r>
             <w:r>
               <w:rPr>
@@ -273,7 +273,7 @@
               <w14:ligatures w14:val="none"/>
             </w:rPr>
           </w:pPr>
-          <w:hyperlink w:anchor="_Toc130376919" w:history="1">
+          <w:hyperlink w:anchor="_Toc130387505" w:history="1">
             <w:r>
               <w:rPr>
                 <w:rStyle w:val="Collegamentoipertestuale"/>
@@ -300,7 +300,7 @@
                 <w:noProof/>
                 <w:webHidden/>
               </w:rPr>
-              <w:instrText xml:space="preserve"> PAGEREF _Toc130376919 \h </w:instrText>
+              <w:instrText xml:space="preserve"> PAGEREF _Toc130387505 \h </w:instrText>
             </w:r>
             <w:r>
               <w:rPr>
@@ -345,7 +345,7 @@
               <w14:ligatures w14:val="none"/>
             </w:rPr>
           </w:pPr>
-          <w:hyperlink w:anchor="_Toc130376920" w:history="1">
+          <w:hyperlink w:anchor="_Toc130387506" w:history="1">
             <w:r>
               <w:rPr>
                 <w:rStyle w:val="Collegamentoipertestuale"/>
@@ -372,7 +372,7 @@
                 <w:noProof/>
                 <w:webHidden/>
               </w:rPr>
-              <w:instrText xml:space="preserve"> PAGEREF _Toc130376920 \h </w:instrText>
+              <w:instrText xml:space="preserve"> PAGEREF _Toc130387506 \h </w:instrText>
             </w:r>
             <w:r>
               <w:rPr>
@@ -417,7 +417,7 @@
               <w14:ligatures w14:val="none"/>
             </w:rPr>
           </w:pPr>
-          <w:hyperlink w:anchor="_Toc130376921" w:history="1">
+          <w:hyperlink w:anchor="_Toc130387507" w:history="1">
             <w:r>
               <w:rPr>
                 <w:rStyle w:val="Collegamentoipertestuale"/>
@@ -444,7 +444,7 @@
                 <w:noProof/>
                 <w:webHidden/>
               </w:rPr>
-              <w:instrText xml:space="preserve"> PAGEREF _Toc130376921 \h </w:instrText>
+              <w:instrText xml:space="preserve"> PAGEREF _Toc130387507 \h </w:instrText>
             </w:r>
             <w:r>
               <w:rPr>
@@ -489,7 +489,7 @@
               <w14:ligatures w14:val="none"/>
             </w:rPr>
           </w:pPr>
-          <w:hyperlink w:anchor="_Toc130376922" w:history="1">
+          <w:hyperlink w:anchor="_Toc130387508" w:history="1">
             <w:r>
               <w:rPr>
                 <w:rStyle w:val="Collegamentoipertestuale"/>
@@ -516,7 +516,7 @@
                 <w:noProof/>
                 <w:webHidden/>
               </w:rPr>
-              <w:instrText xml:space="preserve"> PAGEREF _Toc130376922 \h </w:instrText>
+              <w:instrText xml:space="preserve"> PAGEREF _Toc130387508 \h </w:instrText>
             </w:r>
             <w:r>
               <w:rPr>
@@ -561,7 +561,7 @@
               <w14:ligatures w14:val="none"/>
             </w:rPr>
           </w:pPr>
-          <w:hyperlink w:anchor="_Toc130376923" w:history="1">
+          <w:hyperlink w:anchor="_Toc130387509" w:history="1">
             <w:r>
               <w:rPr>
                 <w:rStyle w:val="Collegamentoipertestuale"/>
@@ -588,7 +588,7 @@
                 <w:noProof/>
                 <w:webHidden/>
               </w:rPr>
-              <w:instrText xml:space="preserve"> PAGEREF _Toc130376923 \h </w:instrText>
+              <w:instrText xml:space="preserve"> PAGEREF _Toc130387509 \h </w:instrText>
             </w:r>
             <w:r>
               <w:rPr>
@@ -633,7 +633,7 @@
               <w14:ligatures w14:val="none"/>
             </w:rPr>
           </w:pPr>
-          <w:hyperlink w:anchor="_Toc130376924" w:history="1">
+          <w:hyperlink w:anchor="_Toc130387510" w:history="1">
             <w:r>
               <w:rPr>
                 <w:rStyle w:val="Collegamentoipertestuale"/>
@@ -660,7 +660,7 @@
                 <w:noProof/>
                 <w:webHidden/>
               </w:rPr>
-              <w:instrText xml:space="preserve"> PAGEREF _Toc130376924 \h </w:instrText>
+              <w:instrText xml:space="preserve"> PAGEREF _Toc130387510 \h </w:instrText>
             </w:r>
             <w:r>
               <w:rPr>
@@ -705,7 +705,7 @@
               <w14:ligatures w14:val="none"/>
             </w:rPr>
           </w:pPr>
-          <w:hyperlink w:anchor="_Toc130376925" w:history="1">
+          <w:hyperlink w:anchor="_Toc130387511" w:history="1">
             <w:r>
               <w:rPr>
                 <w:rStyle w:val="Collegamentoipertestuale"/>
@@ -732,7 +732,7 @@
                 <w:noProof/>
                 <w:webHidden/>
               </w:rPr>
-              <w:instrText xml:space="preserve"> PAGEREF _Toc130376925 \h </w:instrText>
+              <w:instrText xml:space="preserve"> PAGEREF _Toc130387511 \h </w:instrText>
             </w:r>
             <w:r>
               <w:rPr>
@@ -777,7 +777,7 @@
               <w14:ligatures w14:val="none"/>
             </w:rPr>
           </w:pPr>
-          <w:hyperlink w:anchor="_Toc130376926" w:history="1">
+          <w:hyperlink w:anchor="_Toc130387512" w:history="1">
             <w:r>
               <w:rPr>
                 <w:rStyle w:val="Collegamentoipertestuale"/>
@@ -804,7 +804,7 @@
                 <w:noProof/>
                 <w:webHidden/>
               </w:rPr>
-              <w:instrText xml:space="preserve"> PAGEREF _Toc130376926 \h </w:instrText>
+              <w:instrText xml:space="preserve"> PAGEREF _Toc130387512 \h </w:instrText>
             </w:r>
             <w:r>
               <w:rPr>
@@ -849,7 +849,7 @@
               <w14:ligatures w14:val="none"/>
             </w:rPr>
           </w:pPr>
-          <w:hyperlink w:anchor="_Toc130376927" w:history="1">
+          <w:hyperlink w:anchor="_Toc130387513" w:history="1">
             <w:r>
               <w:rPr>
                 <w:rStyle w:val="Collegamentoipertestuale"/>
@@ -876,7 +876,7 @@
                 <w:noProof/>
                 <w:webHidden/>
               </w:rPr>
-              <w:instrText xml:space="preserve"> PAGEREF _Toc130376927 \h </w:instrText>
+              <w:instrText xml:space="preserve"> PAGEREF _Toc130387513 \h </w:instrText>
             </w:r>
             <w:r>
               <w:rPr>
@@ -921,7 +921,7 @@
               <w14:ligatures w14:val="none"/>
             </w:rPr>
           </w:pPr>
-          <w:hyperlink w:anchor="_Toc130376928" w:history="1">
+          <w:hyperlink w:anchor="_Toc130387514" w:history="1">
             <w:r>
               <w:rPr>
                 <w:rStyle w:val="Collegamentoipertestuale"/>
@@ -948,7 +948,7 @@
                 <w:noProof/>
                 <w:webHidden/>
               </w:rPr>
-              <w:instrText xml:space="preserve"> PAGEREF _Toc130376928 \h </w:instrText>
+              <w:instrText xml:space="preserve"> PAGEREF _Toc130387514 \h </w:instrText>
             </w:r>
             <w:r>
               <w:rPr>
@@ -993,7 +993,7 @@
               <w14:ligatures w14:val="none"/>
             </w:rPr>
           </w:pPr>
-          <w:hyperlink w:anchor="_Toc130376929" w:history="1">
+          <w:hyperlink w:anchor="_Toc130387515" w:history="1">
             <w:r>
               <w:rPr>
                 <w:rStyle w:val="Collegamentoipertestuale"/>
@@ -1020,7 +1020,7 @@
                 <w:noProof/>
                 <w:webHidden/>
               </w:rPr>
-              <w:instrText xml:space="preserve"> PAGEREF _Toc130376929 \h </w:instrText>
+              <w:instrText xml:space="preserve"> PAGEREF _Toc130387515 \h </w:instrText>
             </w:r>
             <w:r>
               <w:rPr>
@@ -1040,7 +1040,7 @@
                 <w:noProof/>
                 <w:webHidden/>
               </w:rPr>
-              <w:t>23</w:t>
+              <w:t>24</w:t>
             </w:r>
             <w:r>
               <w:rPr>
@@ -1065,13 +1065,13 @@
               <w14:ligatures w14:val="none"/>
             </w:rPr>
           </w:pPr>
-          <w:hyperlink w:anchor="_Toc130376930" w:history="1">
+          <w:hyperlink w:anchor="_Toc130387516" w:history="1">
             <w:r>
               <w:rPr>
                 <w:rStyle w:val="Collegamentoipertestuale"/>
                 <w:noProof/>
               </w:rPr>
-              <w:t>Proof of Burn (PoB)</w:t>
+              <w:t>Alcune tipologie di consenso</w:t>
             </w:r>
             <w:r>
               <w:rPr>
@@ -1092,7 +1092,7 @@
                 <w:noProof/>
                 <w:webHidden/>
               </w:rPr>
-              <w:instrText xml:space="preserve"> PAGEREF _Toc130376930 \h </w:instrText>
+              <w:instrText xml:space="preserve"> PAGEREF _Toc130387516 \h </w:instrText>
             </w:r>
             <w:r>
               <w:rPr>
@@ -1113,6 +1113,150 @@
                 <w:webHidden/>
               </w:rPr>
               <w:t>26</w:t>
+            </w:r>
+            <w:r>
+              <w:rPr>
+                <w:noProof/>
+                <w:webHidden/>
+              </w:rPr>
+              <w:fldChar w:fldCharType="end"/>
+            </w:r>
+          </w:hyperlink>
+        </w:p>
+        <w:p>
+          <w:pPr>
+            <w:pStyle w:val="Sommario2"/>
+            <w:tabs>
+              <w:tab w:val="right" w:leader="dot" w:pos="9628"/>
+            </w:tabs>
+            <w:rPr>
+              <w:rFonts w:eastAsiaTheme="minorEastAsia"/>
+              <w:noProof/>
+              <w:kern w:val="0"/>
+              <w:lang w:eastAsia="it-IT"/>
+              <w14:ligatures w14:val="none"/>
+            </w:rPr>
+          </w:pPr>
+          <w:hyperlink w:anchor="_Toc130387517" w:history="1">
+            <w:r>
+              <w:rPr>
+                <w:rStyle w:val="Collegamentoipertestuale"/>
+                <w:noProof/>
+              </w:rPr>
+              <w:t>Tipi di blockchain</w:t>
+            </w:r>
+            <w:r>
+              <w:rPr>
+                <w:noProof/>
+                <w:webHidden/>
+              </w:rPr>
+              <w:tab/>
+            </w:r>
+            <w:r>
+              <w:rPr>
+                <w:noProof/>
+                <w:webHidden/>
+              </w:rPr>
+              <w:fldChar w:fldCharType="begin"/>
+            </w:r>
+            <w:r>
+              <w:rPr>
+                <w:noProof/>
+                <w:webHidden/>
+              </w:rPr>
+              <w:instrText xml:space="preserve"> PAGEREF _Toc130387517 \h </w:instrText>
+            </w:r>
+            <w:r>
+              <w:rPr>
+                <w:noProof/>
+                <w:webHidden/>
+              </w:rPr>
+            </w:r>
+            <w:r>
+              <w:rPr>
+                <w:noProof/>
+                <w:webHidden/>
+              </w:rPr>
+              <w:fldChar w:fldCharType="separate"/>
+            </w:r>
+            <w:r>
+              <w:rPr>
+                <w:noProof/>
+                <w:webHidden/>
+              </w:rPr>
+              <w:t>34</w:t>
+            </w:r>
+            <w:r>
+              <w:rPr>
+                <w:noProof/>
+                <w:webHidden/>
+              </w:rPr>
+              <w:fldChar w:fldCharType="end"/>
+            </w:r>
+          </w:hyperlink>
+        </w:p>
+        <w:p>
+          <w:pPr>
+            <w:pStyle w:val="Sommario2"/>
+            <w:tabs>
+              <w:tab w:val="right" w:leader="dot" w:pos="9628"/>
+            </w:tabs>
+            <w:rPr>
+              <w:rFonts w:eastAsiaTheme="minorEastAsia"/>
+              <w:noProof/>
+              <w:kern w:val="0"/>
+              <w:lang w:eastAsia="it-IT"/>
+              <w14:ligatures w14:val="none"/>
+            </w:rPr>
+          </w:pPr>
+          <w:hyperlink w:anchor="_Toc130387518" w:history="1">
+            <w:r>
+              <w:rPr>
+                <w:rStyle w:val="Collegamentoipertestuale"/>
+                <w:noProof/>
+              </w:rPr>
+              <w:t>Scalabilità nelle blockchain</w:t>
+            </w:r>
+            <w:r>
+              <w:rPr>
+                <w:noProof/>
+                <w:webHidden/>
+              </w:rPr>
+              <w:tab/>
+            </w:r>
+            <w:r>
+              <w:rPr>
+                <w:noProof/>
+                <w:webHidden/>
+              </w:rPr>
+              <w:fldChar w:fldCharType="begin"/>
+            </w:r>
+            <w:r>
+              <w:rPr>
+                <w:noProof/>
+                <w:webHidden/>
+              </w:rPr>
+              <w:instrText xml:space="preserve"> PAGEREF _Toc130387518 \h </w:instrText>
+            </w:r>
+            <w:r>
+              <w:rPr>
+                <w:noProof/>
+                <w:webHidden/>
+              </w:rPr>
+            </w:r>
+            <w:r>
+              <w:rPr>
+                <w:noProof/>
+                <w:webHidden/>
+              </w:rPr>
+              <w:fldChar w:fldCharType="separate"/>
+            </w:r>
+            <w:r>
+              <w:rPr>
+                <w:noProof/>
+                <w:webHidden/>
+              </w:rPr>
+              <w:t>38</w:t>
             </w:r>
             <w:r>
               <w:rPr>
@@ -1137,13 +1281,13 @@
               <w14:ligatures w14:val="none"/>
             </w:rPr>
           </w:pPr>
-          <w:hyperlink w:anchor="_Toc130376931" w:history="1">
+          <w:hyperlink w:anchor="_Toc130387519" w:history="1">
             <w:r>
               <w:rPr>
                 <w:rStyle w:val="Collegamentoipertestuale"/>
                 <w:noProof/>
               </w:rPr>
-              <w:t>Proof of Authority (PoA)</w:t>
+              <w:t>Directed Acyclic Graphs (DAG)</w:t>
             </w:r>
             <w:r>
               <w:rPr>
@@ -1164,7 +1308,7 @@
                 <w:noProof/>
                 <w:webHidden/>
               </w:rPr>
-              <w:instrText xml:space="preserve"> PAGEREF _Toc130376931 \h </w:instrText>
+              <w:instrText xml:space="preserve"> PAGEREF _Toc130387519 \h </w:instrText>
             </w:r>
             <w:r>
               <w:rPr>
@@ -1184,441 +1328,7 @@
                 <w:noProof/>
                 <w:webHidden/>
               </w:rPr>
-              <w:t>26</w:t>
-            </w:r>
-            <w:r>
-              <w:rPr>
-                <w:noProof/>
-                <w:webHidden/>
-              </w:rPr>
-              <w:fldChar w:fldCharType="end"/>
-            </w:r>
-          </w:hyperlink>
-        </w:p>
-        <w:p>
-          <w:pPr>
-            <w:pStyle w:val="Sommario3"/>
-            <w:tabs>
-              <w:tab w:val="right" w:leader="dot" w:pos="9628"/>
-            </w:tabs>
-            <w:rPr>
-              <w:rFonts w:eastAsiaTheme="minorEastAsia"/>
-              <w:noProof/>
-              <w:kern w:val="0"/>
-              <w:lang w:eastAsia="it-IT"/>
-              <w14:ligatures w14:val="none"/>
-            </w:rPr>
-          </w:pPr>
-          <w:hyperlink w:anchor="_Toc130376932" w:history="1">
-            <w:r>
-              <w:rPr>
-                <w:rStyle w:val="Collegamentoipertestuale"/>
-                <w:noProof/>
-              </w:rPr>
-              <w:t>Tolleranza ai guasti bizantina (BFT)</w:t>
-            </w:r>
-            <w:r>
-              <w:rPr>
-                <w:noProof/>
-                <w:webHidden/>
-              </w:rPr>
-              <w:tab/>
-            </w:r>
-            <w:r>
-              <w:rPr>
-                <w:noProof/>
-                <w:webHidden/>
-              </w:rPr>
-              <w:fldChar w:fldCharType="begin"/>
-            </w:r>
-            <w:r>
-              <w:rPr>
-                <w:noProof/>
-                <w:webHidden/>
-              </w:rPr>
-              <w:instrText xml:space="preserve"> PAGEREF _Toc130376932 \h </w:instrText>
-            </w:r>
-            <w:r>
-              <w:rPr>
-                <w:noProof/>
-                <w:webHidden/>
-              </w:rPr>
-            </w:r>
-            <w:r>
-              <w:rPr>
-                <w:noProof/>
-                <w:webHidden/>
-              </w:rPr>
-              <w:fldChar w:fldCharType="separate"/>
-            </w:r>
-            <w:r>
-              <w:rPr>
-                <w:noProof/>
-                <w:webHidden/>
-              </w:rPr>
-              <w:t>27</w:t>
-            </w:r>
-            <w:r>
-              <w:rPr>
-                <w:noProof/>
-                <w:webHidden/>
-              </w:rPr>
-              <w:fldChar w:fldCharType="end"/>
-            </w:r>
-          </w:hyperlink>
-        </w:p>
-        <w:p>
-          <w:pPr>
-            <w:pStyle w:val="Sommario3"/>
-            <w:tabs>
-              <w:tab w:val="right" w:leader="dot" w:pos="9628"/>
-            </w:tabs>
-            <w:rPr>
-              <w:rFonts w:eastAsiaTheme="minorEastAsia"/>
-              <w:noProof/>
-              <w:kern w:val="0"/>
-              <w:lang w:eastAsia="it-IT"/>
-              <w14:ligatures w14:val="none"/>
-            </w:rPr>
-          </w:pPr>
-          <w:hyperlink w:anchor="_Toc130376933" w:history="1">
-            <w:r>
-              <w:rPr>
-                <w:rStyle w:val="Collegamentoipertestuale"/>
-                <w:noProof/>
-                <w:shd w:val="clear" w:color="auto" w:fill="FFFFFF"/>
-                <w:lang w:val="en-US"/>
-              </w:rPr>
-              <w:t>Proof-of-Elapsed-Time (PoET)</w:t>
-            </w:r>
-            <w:r>
-              <w:rPr>
-                <w:noProof/>
-                <w:webHidden/>
-              </w:rPr>
-              <w:tab/>
-            </w:r>
-            <w:r>
-              <w:rPr>
-                <w:noProof/>
-                <w:webHidden/>
-              </w:rPr>
-              <w:fldChar w:fldCharType="begin"/>
-            </w:r>
-            <w:r>
-              <w:rPr>
-                <w:noProof/>
-                <w:webHidden/>
-              </w:rPr>
-              <w:instrText xml:space="preserve"> PAGEREF _Toc130376933 \h </w:instrText>
-            </w:r>
-            <w:r>
-              <w:rPr>
-                <w:noProof/>
-                <w:webHidden/>
-              </w:rPr>
-            </w:r>
-            <w:r>
-              <w:rPr>
-                <w:noProof/>
-                <w:webHidden/>
-              </w:rPr>
-              <w:fldChar w:fldCharType="separate"/>
-            </w:r>
-            <w:r>
-              <w:rPr>
-                <w:noProof/>
-                <w:webHidden/>
-              </w:rPr>
-              <w:t>31</w:t>
-            </w:r>
-            <w:r>
-              <w:rPr>
-                <w:noProof/>
-                <w:webHidden/>
-              </w:rPr>
-              <w:fldChar w:fldCharType="end"/>
-            </w:r>
-          </w:hyperlink>
-        </w:p>
-        <w:p>
-          <w:pPr>
-            <w:pStyle w:val="Sommario3"/>
-            <w:tabs>
-              <w:tab w:val="right" w:leader="dot" w:pos="9628"/>
-            </w:tabs>
-            <w:rPr>
-              <w:rFonts w:eastAsiaTheme="minorEastAsia"/>
-              <w:noProof/>
-              <w:kern w:val="0"/>
-              <w:lang w:eastAsia="it-IT"/>
-              <w14:ligatures w14:val="none"/>
-            </w:rPr>
-          </w:pPr>
-          <w:hyperlink w:anchor="_Toc130376934" w:history="1">
-            <w:r>
-              <w:rPr>
-                <w:rStyle w:val="Collegamentoipertestuale"/>
-                <w:noProof/>
-              </w:rPr>
-              <w:t>Proof of Capacity (PoC)</w:t>
-            </w:r>
-            <w:r>
-              <w:rPr>
-                <w:noProof/>
-                <w:webHidden/>
-              </w:rPr>
-              <w:tab/>
-            </w:r>
-            <w:r>
-              <w:rPr>
-                <w:noProof/>
-                <w:webHidden/>
-              </w:rPr>
-              <w:fldChar w:fldCharType="begin"/>
-            </w:r>
-            <w:r>
-              <w:rPr>
-                <w:noProof/>
-                <w:webHidden/>
-              </w:rPr>
-              <w:instrText xml:space="preserve"> PAGEREF _Toc130376934 \h </w:instrText>
-            </w:r>
-            <w:r>
-              <w:rPr>
-                <w:noProof/>
-                <w:webHidden/>
-              </w:rPr>
-            </w:r>
-            <w:r>
-              <w:rPr>
-                <w:noProof/>
-                <w:webHidden/>
-              </w:rPr>
-              <w:fldChar w:fldCharType="separate"/>
-            </w:r>
-            <w:r>
-              <w:rPr>
-                <w:noProof/>
-                <w:webHidden/>
-              </w:rPr>
-              <w:t>31</w:t>
-            </w:r>
-            <w:r>
-              <w:rPr>
-                <w:noProof/>
-                <w:webHidden/>
-              </w:rPr>
-              <w:fldChar w:fldCharType="end"/>
-            </w:r>
-          </w:hyperlink>
-        </w:p>
-        <w:p>
-          <w:pPr>
-            <w:pStyle w:val="Sommario2"/>
-            <w:tabs>
-              <w:tab w:val="right" w:leader="dot" w:pos="9628"/>
-            </w:tabs>
-            <w:rPr>
-              <w:rFonts w:eastAsiaTheme="minorEastAsia"/>
-              <w:noProof/>
-              <w:kern w:val="0"/>
-              <w:lang w:eastAsia="it-IT"/>
-              <w14:ligatures w14:val="none"/>
-            </w:rPr>
-          </w:pPr>
-          <w:hyperlink w:anchor="_Toc130376935" w:history="1">
-            <w:r>
-              <w:rPr>
-                <w:rStyle w:val="Collegamentoipertestuale"/>
-                <w:noProof/>
-              </w:rPr>
-              <w:t>Tipi di blockchain (primi 5 tipi, nota personale ndr)</w:t>
-            </w:r>
-            <w:r>
-              <w:rPr>
-                <w:noProof/>
-                <w:webHidden/>
-              </w:rPr>
-              <w:tab/>
-            </w:r>
-            <w:r>
-              <w:rPr>
-                <w:noProof/>
-                <w:webHidden/>
-              </w:rPr>
-              <w:fldChar w:fldCharType="begin"/>
-            </w:r>
-            <w:r>
-              <w:rPr>
-                <w:noProof/>
-                <w:webHidden/>
-              </w:rPr>
-              <w:instrText xml:space="preserve"> PAGEREF _Toc130376935 \h </w:instrText>
-            </w:r>
-            <w:r>
-              <w:rPr>
-                <w:noProof/>
-                <w:webHidden/>
-              </w:rPr>
-            </w:r>
-            <w:r>
-              <w:rPr>
-                <w:noProof/>
-                <w:webHidden/>
-              </w:rPr>
-              <w:fldChar w:fldCharType="separate"/>
-            </w:r>
-            <w:r>
-              <w:rPr>
-                <w:noProof/>
-                <w:webHidden/>
-              </w:rPr>
-              <w:t>32</w:t>
-            </w:r>
-            <w:r>
-              <w:rPr>
-                <w:noProof/>
-                <w:webHidden/>
-              </w:rPr>
-              <w:fldChar w:fldCharType="end"/>
-            </w:r>
-          </w:hyperlink>
-        </w:p>
-        <w:p>
-          <w:pPr>
-            <w:pStyle w:val="Sommario2"/>
-            <w:tabs>
-              <w:tab w:val="right" w:leader="dot" w:pos="9628"/>
-            </w:tabs>
-            <w:rPr>
-              <w:rFonts w:eastAsiaTheme="minorEastAsia"/>
-              <w:noProof/>
-              <w:kern w:val="0"/>
-              <w:lang w:eastAsia="it-IT"/>
-              <w14:ligatures w14:val="none"/>
-            </w:rPr>
-          </w:pPr>
-          <w:hyperlink w:anchor="_Toc130376936" w:history="1">
-            <w:r>
-              <w:rPr>
-                <w:rStyle w:val="Collegamentoipertestuale"/>
-                <w:noProof/>
-              </w:rPr>
-              <w:t>Scalabilità nelle blockchain</w:t>
-            </w:r>
-            <w:r>
-              <w:rPr>
-                <w:noProof/>
-                <w:webHidden/>
-              </w:rPr>
-              <w:tab/>
-            </w:r>
-            <w:r>
-              <w:rPr>
-                <w:noProof/>
-                <w:webHidden/>
-              </w:rPr>
-              <w:fldChar w:fldCharType="begin"/>
-            </w:r>
-            <w:r>
-              <w:rPr>
-                <w:noProof/>
-                <w:webHidden/>
-              </w:rPr>
-              <w:instrText xml:space="preserve"> PAGEREF _Toc130376936 \h </w:instrText>
-            </w:r>
-            <w:r>
-              <w:rPr>
-                <w:noProof/>
-                <w:webHidden/>
-              </w:rPr>
-            </w:r>
-            <w:r>
-              <w:rPr>
-                <w:noProof/>
-                <w:webHidden/>
-              </w:rPr>
-              <w:fldChar w:fldCharType="separate"/>
-            </w:r>
-            <w:r>
-              <w:rPr>
-                <w:noProof/>
-                <w:webHidden/>
-              </w:rPr>
-              <w:t>33</w:t>
-            </w:r>
-            <w:r>
-              <w:rPr>
-                <w:noProof/>
-                <w:webHidden/>
-              </w:rPr>
-              <w:fldChar w:fldCharType="end"/>
-            </w:r>
-          </w:hyperlink>
-        </w:p>
-        <w:p>
-          <w:pPr>
-            <w:pStyle w:val="Sommario3"/>
-            <w:tabs>
-              <w:tab w:val="right" w:leader="dot" w:pos="9628"/>
-            </w:tabs>
-            <w:rPr>
-              <w:rFonts w:eastAsiaTheme="minorEastAsia"/>
-              <w:noProof/>
-              <w:kern w:val="0"/>
-              <w:lang w:eastAsia="it-IT"/>
-              <w14:ligatures w14:val="none"/>
-            </w:rPr>
-          </w:pPr>
-          <w:hyperlink w:anchor="_Toc130376937" w:history="1">
-            <w:r>
-              <w:rPr>
-                <w:rStyle w:val="Collegamentoipertestuale"/>
-                <w:noProof/>
-              </w:rPr>
-              <w:t>Directed Acyclic Graphs (DAG)</w:t>
-            </w:r>
-            <w:r>
-              <w:rPr>
-                <w:noProof/>
-                <w:webHidden/>
-              </w:rPr>
-              <w:tab/>
-            </w:r>
-            <w:r>
-              <w:rPr>
-                <w:noProof/>
-                <w:webHidden/>
-              </w:rPr>
-              <w:fldChar w:fldCharType="begin"/>
-            </w:r>
-            <w:r>
-              <w:rPr>
-                <w:noProof/>
-                <w:webHidden/>
-              </w:rPr>
-              <w:instrText xml:space="preserve"> PAGEREF _Toc130376937 \h </w:instrText>
-            </w:r>
-            <w:r>
-              <w:rPr>
-                <w:noProof/>
-                <w:webHidden/>
-              </w:rPr>
-            </w:r>
-            <w:r>
-              <w:rPr>
-                <w:noProof/>
-                <w:webHidden/>
-              </w:rPr>
-              <w:fldChar w:fldCharType="separate"/>
-            </w:r>
-            <w:r>
-              <w:rPr>
-                <w:noProof/>
-                <w:webHidden/>
-              </w:rPr>
-              <w:t>35</w:t>
+              <w:t>40</w:t>
             </w:r>
             <w:r>
               <w:rPr>
@@ -1643,7 +1353,7 @@
               <w14:ligatures w14:val="none"/>
             </w:rPr>
           </w:pPr>
-          <w:hyperlink w:anchor="_Toc130376938" w:history="1">
+          <w:hyperlink w:anchor="_Toc130387520" w:history="1">
             <w:r>
               <w:rPr>
                 <w:rStyle w:val="Collegamentoipertestuale"/>
@@ -1670,7 +1380,7 @@
                 <w:noProof/>
                 <w:webHidden/>
               </w:rPr>
-              <w:instrText xml:space="preserve"> PAGEREF _Toc130376938 \h </w:instrText>
+              <w:instrText xml:space="preserve"> PAGEREF _Toc130387520 \h </w:instrText>
             </w:r>
             <w:r>
               <w:rPr>
@@ -1690,7 +1400,7 @@
                 <w:noProof/>
                 <w:webHidden/>
               </w:rPr>
-              <w:t>38</w:t>
+              <w:t>43</w:t>
             </w:r>
             <w:r>
               <w:rPr>
@@ -1721,7 +1431,7 @@
       <w:pPr>
         <w:pStyle w:val="Titolo1"/>
       </w:pPr>
-      <w:bookmarkStart w:id="0" w:name="_Toc130376916"/>
+      <w:bookmarkStart w:id="0" w:name="_Toc130387502"/>
       <w:r>
         <w:lastRenderedPageBreak/>
         <w:t>Blockchain</w:t>
@@ -2191,7 +1901,7 @@
                     </pic:cNvPicPr>
                   </pic:nvPicPr>
                   <pic:blipFill>
-                    <a:blip r:embed="rId6" cstate="print">
+                    <a:blip r:embed="rId8" cstate="print">
                       <a:extLst>
                         <a:ext uri="{28A0092B-C50C-407E-A947-70E740481C1C}">
                           <a14:useLocalDpi xmlns:a14="http://schemas.microsoft.com/office/drawing/2010/main" val="0"/>
@@ -2227,7 +1937,7 @@
       <w:r>
         <w:t xml:space="preserve">Riferimento: </w:t>
       </w:r>
-      <w:hyperlink r:id="rId7" w:history="1">
+      <w:hyperlink r:id="rId9" w:history="1">
         <w:r>
           <w:rPr>
             <w:rStyle w:val="Collegamentoipertestuale"/>
@@ -2316,7 +2026,7 @@
       <w:pPr>
         <w:pStyle w:val="Titolo2"/>
       </w:pPr>
-      <w:bookmarkStart w:id="1" w:name="_Toc130376917"/>
+      <w:bookmarkStart w:id="1" w:name="_Toc130387503"/>
       <w:r>
         <w:lastRenderedPageBreak/>
         <w:t>Come avviene una transazione</w:t>
@@ -2346,7 +2056,7 @@
                     </pic:cNvPicPr>
                   </pic:nvPicPr>
                   <pic:blipFill>
-                    <a:blip r:embed="rId8">
+                    <a:blip r:embed="rId10">
                       <a:extLst>
                         <a:ext uri="{28A0092B-C50C-407E-A947-70E740481C1C}">
                           <a14:useLocalDpi xmlns:a14="http://schemas.microsoft.com/office/drawing/2010/main" val="0"/>
@@ -2382,7 +2092,7 @@
       <w:r>
         <w:t xml:space="preserve">Riferimento: </w:t>
       </w:r>
-      <w:hyperlink r:id="rId9" w:history="1">
+      <w:hyperlink r:id="rId11" w:history="1">
         <w:r>
           <w:rPr>
             <w:rStyle w:val="Collegamentoipertestuale"/>
@@ -2736,7 +2446,7 @@
       <w:pPr>
         <w:pStyle w:val="Titolo3"/>
       </w:pPr>
-      <w:bookmarkStart w:id="2" w:name="_Toc130376918"/>
+      <w:bookmarkStart w:id="2" w:name="_Toc130387504"/>
       <w:r>
         <w:t>Tipi di transazioni</w:t>
       </w:r>
@@ -2744,22 +2454,7 @@
     </w:p>
     <w:p>
       <w:r>
-        <w:t>Vi sono due tipi di transazioni: la transazioni P2PKH</w:t>
-      </w:r>
-      <w:r>
-        <w:t xml:space="preserve"> (</w:t>
-      </w:r>
-      <w:r>
-        <w:t>Pay-to-PubKey-Hash</w:t>
-      </w:r>
-      <w:r>
-        <w:t xml:space="preserve">) </w:t>
-      </w:r>
-      <w:r>
-        <w:t>e le transazioni Coinbase</w:t>
-      </w:r>
-      <w:r>
-        <w:t>.</w:t>
+        <w:t>Vi sono due tipi di transazioni: la transazioni P2PKH (Pay-to-PubKey-Hash) e le transazioni Coinbase.</w:t>
       </w:r>
     </w:p>
     <w:p>
@@ -2792,29 +2487,11 @@
         </w:numPr>
       </w:pPr>
       <w:r>
-        <w:t xml:space="preserve">Per creare una transazione P2PKH, la persona che riceverà i fondi condivide il proprio portafoglio Bitcoin con il mittente. Si noti che un indirizzo è diverso da un hash </w:t>
-      </w:r>
-      <w:r>
-        <w:t>a chiave pubblica</w:t>
-      </w:r>
-      <w:r>
-        <w:t xml:space="preserve">. Un indirizzo codifica un hash </w:t>
-      </w:r>
-      <w:r>
-        <w:t>a chiave pubblica</w:t>
-      </w:r>
-      <w:r>
-        <w:t xml:space="preserve"> in un formato facile da condividere </w:t>
+        <w:t xml:space="preserve">Per creare una transazione P2PKH, la persona che riceverà i fondi condivide il proprio portafoglio Bitcoin con il mittente. Si noti che un indirizzo è diverso da un hash a chiave pubblica. Un indirizzo codifica un hash a chiave pubblica in un formato facile da condividere </w:t>
       </w:r>
       <w:r>
         <w:lastRenderedPageBreak/>
-        <w:t>e ha un rilevamento degli errori incorporato, oltre a un indicatore all'inizio che denota a quale rete appartiene. Il rilevamento degli errori avviene tramite una somma di controllo (talvolta chiamata somma di hash) che aiuta il software del portafoglio a rilevare un errore di battitura e a</w:t>
-      </w:r>
-      <w:r>
-        <w:t>d</w:t>
-      </w:r>
-      <w:r>
-        <w:t xml:space="preserve"> evitare che i fondi vadano persi per sempre.</w:t>
+        <w:t>e ha un rilevamento degli errori incorporato, oltre a un indicatore all'inizio che denota a quale rete appartiene. Il rilevamento degli errori avviene tramite una somma di controllo (talvolta chiamata somma di hash) che aiuta il software del portafoglio a rilevare un errore di battitura e ad evitare che i fondi vadano persi per sempre.</w:t>
       </w:r>
     </w:p>
     <w:p>
@@ -2918,7 +2595,7 @@
       <w:pPr>
         <w:pStyle w:val="Titolo2"/>
       </w:pPr>
-      <w:bookmarkStart w:id="3" w:name="_Toc130376919"/>
+      <w:bookmarkStart w:id="3" w:name="_Toc130387505"/>
       <w:r>
         <w:t>Decentralizzazione</w:t>
       </w:r>
@@ -3114,7 +2791,7 @@
       <w:pPr>
         <w:pStyle w:val="Titolo2"/>
       </w:pPr>
-      <w:bookmarkStart w:id="4" w:name="_Toc130376920"/>
+      <w:bookmarkStart w:id="4" w:name="_Toc130387506"/>
       <w:r>
         <w:t>Tipi di criptovalute</w:t>
       </w:r>
@@ -3578,7 +3255,7 @@
       <w:pPr>
         <w:pStyle w:val="Titolo2"/>
       </w:pPr>
-      <w:bookmarkStart w:id="5" w:name="_Toc130376921"/>
+      <w:bookmarkStart w:id="5" w:name="_Toc130387507"/>
       <w:r>
         <w:t>Wallet</w:t>
       </w:r>
@@ -4052,7 +3729,7 @@
       <w:pPr>
         <w:pStyle w:val="Titolo3"/>
       </w:pPr>
-      <w:bookmarkStart w:id="6" w:name="_Toc130376922"/>
+      <w:bookmarkStart w:id="6" w:name="_Toc130387508"/>
       <w:r>
         <w:t>Crittografia nelle blockchain</w:t>
       </w:r>
@@ -4111,13 +3788,7 @@
         <w:rPr>
           <w:u w:val="single"/>
         </w:rPr>
-        <w:t>l’</w:t>
-      </w:r>
-      <w:r>
-        <w:rPr>
-          <w:u w:val="single"/>
-        </w:rPr>
-        <w:t>algoritmo di firma digitale su Curve Ellittiche (ECDSA)</w:t>
+        <w:t>l’algoritmo di firma digitale su Curve Ellittiche (ECDSA)</w:t>
       </w:r>
       <w:r>
         <w:t xml:space="preserve"> è un meccanismo crittografico utilizzato per garantire l'autenticità e l'integrità delle transazioni nella blockchain. L'ECDSA utilizza una coppia di chiavi crittografiche, una pubblica e una privata, come nella firma asimmetrica tradizionale.</w:t>
@@ -4181,10 +3852,7 @@
     </w:p>
     <w:p>
       <w:r>
-        <w:t>Ricapitoliamo quanto detto sopra con u</w:t>
-      </w:r>
-      <w:r>
-        <w:t>n esempio pratico di utilizzo di crittografia asimmetrica nelle transazioni blockchain è quello che avviene quando un utente A invia una transazione a un utente B sulla blockchain.</w:t>
+        <w:t>Ricapitoliamo quanto detto sopra con un esempio pratico di utilizzo di crittografia asimmetrica nelle transazioni blockchain è quello che avviene quando un utente A invia una transazione a un utente B sulla blockchain.</w:t>
       </w:r>
     </w:p>
     <w:p>
@@ -4454,10 +4122,7 @@
         </w:numPr>
       </w:pPr>
       <w:r>
-        <w:t xml:space="preserve">Molto usate anche le funzioni di hash, che </w:t>
-      </w:r>
-      <w:r>
-        <w:t xml:space="preserve">non sono iniettive e hanno la proprietà di non permettere di trovare due controimmagini diverse per una stessa immagine (preimage resistant). Il loro principale vantaggio è essere calcolate in modo efficiente; data infatti una stringa </w:t>
+        <w:t xml:space="preserve">Molto usate anche le funzioni di hash, che non sono iniettive e hanno la proprietà di non permettere di trovare due controimmagini diverse per una stessa immagine (preimage resistant). Il loro principale vantaggio è essere calcolate in modo efficiente; data infatti una stringa </w:t>
       </w:r>
       <m:oMath>
         <m:r>
@@ -5032,7 +4697,7 @@
       <w:pPr>
         <w:pStyle w:val="Titolo2"/>
       </w:pPr>
-      <w:bookmarkStart w:id="7" w:name="_Toc130376923"/>
+      <w:bookmarkStart w:id="7" w:name="_Toc130387509"/>
       <w:r>
         <w:lastRenderedPageBreak/>
         <w:t>Mining dei blocchi</w:t>
@@ -5184,7 +4849,7 @@
       <w:pPr>
         <w:pStyle w:val="Titolo3"/>
       </w:pPr>
-      <w:bookmarkStart w:id="8" w:name="_Toc130376924"/>
+      <w:bookmarkStart w:id="8" w:name="_Toc130387510"/>
       <w:r>
         <w:t>Perché fare mining</w:t>
       </w:r>
@@ -5336,7 +5001,7 @@
       <w:pPr>
         <w:pStyle w:val="Titolo3"/>
       </w:pPr>
-      <w:bookmarkStart w:id="9" w:name="_Toc130376925"/>
+      <w:bookmarkStart w:id="9" w:name="_Toc130387511"/>
       <w:r>
         <w:t>Come si realizza il mining</w:t>
       </w:r>
@@ -5528,7 +5193,7 @@
           <w:numId w:val="3"/>
         </w:numPr>
       </w:pPr>
-      <w:hyperlink r:id="rId10" w:history="1">
+      <w:hyperlink r:id="rId12" w:history="1">
         <w:r>
           <w:rPr>
             <w:rStyle w:val="Collegamentoipertestuale"/>
@@ -5548,7 +5213,7 @@
           <w:numId w:val="3"/>
         </w:numPr>
       </w:pPr>
-      <w:hyperlink r:id="rId11" w:history="1">
+      <w:hyperlink r:id="rId13" w:history="1">
         <w:r>
           <w:rPr>
             <w:rStyle w:val="Collegamentoipertestuale"/>
@@ -5564,7 +5229,7 @@
       <w:pPr>
         <w:pStyle w:val="Titolo3"/>
       </w:pPr>
-      <w:bookmarkStart w:id="10" w:name="_Toc130376926"/>
+      <w:bookmarkStart w:id="10" w:name="_Toc130387512"/>
       <w:r>
         <w:t>Considerazioni sul mining</w:t>
       </w:r>
@@ -5601,7 +5266,7 @@
       <w:pPr>
         <w:pStyle w:val="Titolo2"/>
       </w:pPr>
-      <w:bookmarkStart w:id="11" w:name="_Toc130376927"/>
+      <w:bookmarkStart w:id="11" w:name="_Toc130387513"/>
       <w:r>
         <w:t>Algoritmi di consenso</w:t>
       </w:r>
@@ -5611,7 +5276,7 @@
       <w:pPr>
         <w:pStyle w:val="Titolo3"/>
       </w:pPr>
-      <w:bookmarkStart w:id="12" w:name="_Toc130376928"/>
+      <w:bookmarkStart w:id="12" w:name="_Toc130387514"/>
       <w:r>
         <w:t>Proof of Work</w:t>
       </w:r>
@@ -5663,7 +5328,7 @@
                     </pic:cNvPicPr>
                   </pic:nvPicPr>
                   <pic:blipFill>
-                    <a:blip r:embed="rId12" cstate="print">
+                    <a:blip r:embed="rId14" cstate="print">
                       <a:extLst>
                         <a:ext uri="{28A0092B-C50C-407E-A947-70E740481C1C}">
                           <a14:useLocalDpi xmlns:a14="http://schemas.microsoft.com/office/drawing/2010/main" val="0"/>
@@ -5699,7 +5364,7 @@
       <w:r>
         <w:t xml:space="preserve">Riferimento: </w:t>
       </w:r>
-      <w:hyperlink r:id="rId13" w:history="1">
+      <w:hyperlink r:id="rId15" w:history="1">
         <w:r>
           <w:rPr>
             <w:rStyle w:val="Collegamentoipertestuale"/>
@@ -6417,10 +6082,7 @@
         <w:t>Direct Sybil Attack</w:t>
       </w:r>
       <w:r>
-        <w:t xml:space="preserve">, che </w:t>
-      </w:r>
-      <w:r>
-        <w:t>si verifica quando un nodo maligno interagisce direttamente con i nodi onesti del protocollo. Questo tipo di attacco è particolarmente efficace perché i nodi autentici non sono in grado di rilevare che i nodi falsi non sono legittimi. Di conseguenza, l'attaccante può manipolare i nodi autentici inducendoli a intraprendere azioni in linea con i propri interessi.</w:t>
+        <w:t>, che si verifica quando un nodo maligno interagisce direttamente con i nodi onesti del protocollo. Questo tipo di attacco è particolarmente efficace perché i nodi autentici non sono in grado di rilevare che i nodi falsi non sono legittimi. Di conseguenza, l'attaccante può manipolare i nodi autentici inducendoli a intraprendere azioni in linea con i propri interessi.</w:t>
       </w:r>
     </w:p>
     <w:p>
@@ -6439,10 +6101,7 @@
         <w:t xml:space="preserve">Indirect Sybil Attack, </w:t>
       </w:r>
       <w:r>
-        <w:t xml:space="preserve">che </w:t>
-      </w:r>
-      <w:r>
-        <w:t>si verifica quando i nodi falsi entrano in contatto con uno o più nodi collegati ai nodi autentici.</w:t>
+        <w:t>che si verifica quando i nodi falsi entrano in contatto con uno o più nodi collegati ai nodi autentici.</w:t>
       </w:r>
       <w:r>
         <w:t xml:space="preserve"> </w:t>
@@ -6508,9 +6167,280 @@
     </w:p>
     <w:p>
       <w:pPr>
+        <w:pStyle w:val="Titolo4"/>
+      </w:pPr>
+      <w:r>
+        <w:lastRenderedPageBreak/>
+        <w:t>Tipi di PoW</w:t>
+      </w:r>
+    </w:p>
+    <w:p>
+      <w:pPr>
+        <w:pStyle w:val="Titolo5"/>
+        <w:rPr>
+          <w:lang w:val="en-US"/>
+        </w:rPr>
+      </w:pPr>
+      <w:r>
+        <w:rPr>
+          <w:lang w:val="en-US"/>
+        </w:rPr>
+        <w:t>Proof of Meaningful Work (P</w:t>
+      </w:r>
+      <w:r>
+        <w:rPr>
+          <w:lang w:val="en-US"/>
+        </w:rPr>
+        <w:t>oMW)</w:t>
+      </w:r>
+    </w:p>
+    <w:p>
+      <w:r>
+        <w:t>Il</w:t>
+      </w:r>
+      <w:r>
+        <w:rPr>
+          <w:u w:val="single"/>
+        </w:rPr>
+        <w:t xml:space="preserve"> </w:t>
+      </w:r>
+      <w:r>
+        <w:rPr>
+          <w:u w:val="single"/>
+        </w:rPr>
+        <w:t>Proof of Meaningful Work (PoMW)</w:t>
+      </w:r>
+      <w:r>
+        <w:t xml:space="preserve"> è un algoritmo di consenso che cerca di combinare i vantaggi di Proof of Work (PoW) e Proof of Stake (PoS), cercando di mitigare i loro svantaggi. In PoMW, i partecipanti alla rete devono svolgere un lavoro utile per risolvere un problema specifico</w:t>
+      </w:r>
+      <w:r>
+        <w:t xml:space="preserve"> (progetti scientifici, es. ricerca medica per cure, ricerca chimica, ricerca astrofisica, etc.) </w:t>
+      </w:r>
+      <w:r>
+        <w:t xml:space="preserve">in modo da dimostrare di aver svolto "un lavoro significativo" che richiede una quantità significativa di potenza di elaborazione. </w:t>
+      </w:r>
+    </w:p>
+    <w:p>
+      <w:pPr>
+        <w:pStyle w:val="Paragrafoelenco"/>
+        <w:numPr>
+          <w:ilvl w:val="0"/>
+          <w:numId w:val="3"/>
+        </w:numPr>
+      </w:pPr>
+      <w:r>
+        <w:t>Ciò significa che i partecipanti alla rete che svolgono il lavoro ricevono una ricompensa per la loro fatica, in modo simile a PoW, ma evitando di utilizzare una quantità enorme di energia come avviene in PoW.</w:t>
+      </w:r>
+    </w:p>
+    <w:p>
+      <w:pPr>
+        <w:pStyle w:val="Paragrafoelenco"/>
+        <w:numPr>
+          <w:ilvl w:val="0"/>
+          <w:numId w:val="3"/>
+        </w:numPr>
+      </w:pPr>
+      <w:r>
+        <w:t>Consuma meno rispetto a PoW ed è più equo rispetto a PoS e si ha un riconoscimento del lavoro svolto dai partecipanti</w:t>
+      </w:r>
+    </w:p>
+    <w:p>
+      <w:pPr>
+        <w:pStyle w:val="Paragrafoelenco"/>
+        <w:numPr>
+          <w:ilvl w:val="0"/>
+          <w:numId w:val="3"/>
+        </w:numPr>
+      </w:pPr>
+      <w:r>
+        <w:t xml:space="preserve">Tuttavia, vi è la possibilità che </w:t>
+      </w:r>
+      <w:r>
+        <w:t>partecipanti alla rete possano cercare di "imbrogliare" il sistema svolgendo il lavoro in modo inefficiente o in modo tale da ottenere il maggior numero possibile di ricompense.</w:t>
+      </w:r>
+    </w:p>
+    <w:p>
+      <w:pPr>
+        <w:pStyle w:val="Titolo5"/>
+        <w:rPr>
+          <w:lang w:val="en-US"/>
+        </w:rPr>
+      </w:pPr>
+      <w:r>
+        <w:rPr>
+          <w:lang w:val="en-US"/>
+        </w:rPr>
+        <w:t>Hybrid Proof of Work (H</w:t>
+      </w:r>
+      <w:r>
+        <w:rPr>
+          <w:lang w:val="en-US"/>
+        </w:rPr>
+        <w:t>PoW)</w:t>
+      </w:r>
+    </w:p>
+    <w:p>
+      <w:r>
+        <w:t>L’</w:t>
+      </w:r>
+      <w:r>
+        <w:rPr>
+          <w:u w:val="single"/>
+        </w:rPr>
+        <w:t>Hybrid Proof of Work (HPoW)</w:t>
+      </w:r>
+      <w:r>
+        <w:t xml:space="preserve"> </w:t>
+      </w:r>
+      <w:r>
+        <w:t>è un'altra variante dell'algoritmo PoW che cerca di ridurre i suoi svantaggi. In HPoW, gli utenti partecipano alla creazione di nuovi blocchi condividendo potenza di elaborazione, come avviene in PoW. Tuttavia, a differenza di PoW tradizionale, HPoW richiede anche la partecipazione dei possessori di token, come avviene in PoS, per validare i blocchi. Questo significa che l'algoritmo è meno suscettibile alle attività di mining centralizzate che possono verificarsi in PoW tradizionale, senza sacrificare la sicurezza del network come avviene in PoS</w:t>
+      </w:r>
+      <w:r>
+        <w:t>.</w:t>
+      </w:r>
+    </w:p>
+    <w:p>
+      <w:pPr>
+        <w:pStyle w:val="Paragrafoelenco"/>
+        <w:numPr>
+          <w:ilvl w:val="0"/>
+          <w:numId w:val="3"/>
+        </w:numPr>
+      </w:pPr>
+      <w:r>
+        <w:t>HPoW elimina l'incentivo al profitto per i minatori perché la ricompensa per l'estrazione è così bassa.</w:t>
+      </w:r>
+    </w:p>
+    <w:p>
+      <w:pPr>
+        <w:pStyle w:val="Paragrafoelenco"/>
+        <w:numPr>
+          <w:ilvl w:val="0"/>
+          <w:numId w:val="3"/>
+        </w:numPr>
+      </w:pPr>
+      <w:r>
+        <w:t xml:space="preserve">Un singolo minatore non può vincere più di una volta ogni 30 minuti. </w:t>
+      </w:r>
+    </w:p>
+    <w:p>
+      <w:pPr>
+        <w:pStyle w:val="Paragrafoelenco"/>
+        <w:numPr>
+          <w:ilvl w:val="0"/>
+          <w:numId w:val="3"/>
+        </w:numPr>
+      </w:pPr>
+      <w:r>
+        <w:t>Il saldo dell'indirizzo di ricompensa del minatore deve essere maggiore o uguale a una quantità minima di Lynx richiesta e fluttuante per vincere un blocco.</w:t>
+      </w:r>
+    </w:p>
+    <w:p>
+      <w:pPr>
+        <w:pStyle w:val="Paragrafoelenco"/>
+        <w:numPr>
+          <w:ilvl w:val="0"/>
+          <w:numId w:val="3"/>
+        </w:numPr>
+      </w:pPr>
+      <w:r>
+        <w:t>Utilizzando una selezione casuale, i minatori più veloci non hanno sempre la garanzia di vincere la ricompensa del blocco.</w:t>
+      </w:r>
+    </w:p>
+    <w:p>
+      <w:pPr>
+        <w:pStyle w:val="Paragrafoelenco"/>
+        <w:numPr>
+          <w:ilvl w:val="0"/>
+          <w:numId w:val="3"/>
+        </w:numPr>
+      </w:pPr>
+      <w:r>
+        <w:t xml:space="preserve">Risulta più sicuro rispetto a PoS e consuma meno rispetto a PoW, ma può essere vulnerabile alla concentrazione di potere da parte dei possessori di token. </w:t>
+      </w:r>
+    </w:p>
+    <w:p>
+      <w:pPr>
+        <w:pStyle w:val="Paragrafoelenco"/>
+        <w:numPr>
+          <w:ilvl w:val="0"/>
+          <w:numId w:val="3"/>
+        </w:numPr>
+      </w:pPr>
+      <w:r>
+        <w:t xml:space="preserve">Di fatto, viene usato dalla criptovaluta Lynx </w:t>
+      </w:r>
+    </w:p>
+    <w:p/>
+    <w:p>
+      <w:pPr>
+        <w:pStyle w:val="Titolo5"/>
+        <w:rPr>
+          <w:lang w:val="en-US"/>
+        </w:rPr>
+      </w:pPr>
+      <w:r>
+        <w:rPr>
+          <w:lang w:val="en-US"/>
+        </w:rPr>
+        <w:t>Delayed Proof of Work (dPoW)</w:t>
+      </w:r>
+    </w:p>
+    <w:p>
+      <w:r>
+        <w:t xml:space="preserve">La </w:t>
+      </w:r>
+      <w:r>
+        <w:rPr>
+          <w:u w:val="single"/>
+        </w:rPr>
+        <w:t>Delayed Proof of Work (dPoW)</w:t>
+      </w:r>
+      <w:r>
+        <w:t xml:space="preserve"> è un metodo di consenso ibrido che consente a una blockchain di sfruttare la sicurezza fornita dalla potenza di hashing di una blockchain secondaria. Ciò avviene attraverso un gruppo di nodi notarili </w:t>
+      </w:r>
+      <w:r>
+        <w:t xml:space="preserve">(notary nodes) </w:t>
+      </w:r>
+      <w:r>
+        <w:t>che aggiungono dati dalla prima blockchain alla seconda, il che richiederebbe la compromissione di entrambe le blockchain per minare la sicurezza della prima.</w:t>
+      </w:r>
+    </w:p>
+    <w:p>
+      <w:pPr>
+        <w:pStyle w:val="Paragrafoelenco"/>
+        <w:numPr>
+          <w:ilvl w:val="0"/>
+          <w:numId w:val="3"/>
+        </w:numPr>
+      </w:pPr>
+      <w:r>
+        <w:t xml:space="preserve">Viene usato nelle blockchain Komodo. </w:t>
+      </w:r>
+      <w:r>
+        <w:t>Il processo di inserimento dei backup delle transazioni di Komodo in un PoW sicuro è la "notarizzazione". La notarizzazione viene eseguita dai nodi notarili eletti. All'incirca ogni dieci minuti, i nodi notarili eseguono uno speciale hash dei blocchi estratto sulla blockchain di Komodo e prendono nota dell'"altezza" complessiva della blockchain di Komodo.</w:t>
+      </w:r>
+    </w:p>
+    <w:p>
+      <w:pPr>
+        <w:pStyle w:val="Paragrafoelenco"/>
+        <w:numPr>
+          <w:ilvl w:val="0"/>
+          <w:numId w:val="3"/>
+        </w:numPr>
+      </w:pPr>
+      <w:r>
+        <w:t xml:space="preserve">I nodi notarili elaborano questo blocco specifico in modo che le loro firme siano incluse crittograficamente nel contenuto dei dati autenticati. </w:t>
+      </w:r>
+      <w:r>
+        <w:t>In questo modo, a basso costo è possibile minare e ritrovare le giuste informazioni di riferimento.</w:t>
+      </w:r>
+    </w:p>
+    <w:p>
+      <w:pPr>
         <w:pStyle w:val="Titolo3"/>
       </w:pPr>
-      <w:bookmarkStart w:id="13" w:name="_Toc130376929"/>
+      <w:bookmarkStart w:id="13" w:name="_Toc130387515"/>
       <w:r>
         <w:lastRenderedPageBreak/>
         <w:t>Proof of S</w:t>
@@ -6826,13 +6756,9 @@
           <w:i/>
           <w:iCs/>
           <w:color w:val="2F5496" w:themeColor="accent1" w:themeShade="BF"/>
-          <w:lang w:val="en-US"/>
-        </w:rPr>
-      </w:pPr>
-      <w:r>
-        <w:rPr>
-          <w:lang w:val="en-US"/>
-        </w:rPr>
+        </w:rPr>
+      </w:pPr>
+      <w:r>
         <w:br w:type="page"/>
       </w:r>
     </w:p>
@@ -6959,15 +6885,19 @@
     </w:p>
     <w:p>
       <w:pPr>
+        <w:pStyle w:val="Titolo3"/>
+      </w:pPr>
+      <w:bookmarkStart w:id="14" w:name="_Toc130387516"/>
+      <w:r>
+        <w:t>Alcune tipologie di consenso</w:t>
+      </w:r>
+      <w:bookmarkEnd w:id="14"/>
+    </w:p>
+    <w:p>
+      <w:pPr>
         <w:pStyle w:val="Titolo4"/>
-        <w:rPr>
-          <w:lang w:val="en-US"/>
-        </w:rPr>
-      </w:pPr>
-      <w:r>
-        <w:rPr>
-          <w:lang w:val="en-US"/>
-        </w:rPr>
+      </w:pPr>
+      <w:r>
         <w:t>Proof of Importance (PoI)</w:t>
       </w:r>
     </w:p>
@@ -7034,13 +6964,11 @@
     </w:p>
     <w:p>
       <w:pPr>
-        <w:pStyle w:val="Titolo3"/>
-      </w:pPr>
-      <w:bookmarkStart w:id="14" w:name="_Toc130376930"/>
+        <w:pStyle w:val="Titolo4"/>
+      </w:pPr>
       <w:r>
         <w:t>Proof of Burn (PoB)</w:t>
       </w:r>
-      <w:bookmarkEnd w:id="14"/>
     </w:p>
     <w:p>
       <w:r>
@@ -7105,13 +7033,11 @@
     </w:p>
     <w:p>
       <w:pPr>
-        <w:pStyle w:val="Titolo3"/>
-      </w:pPr>
-      <w:bookmarkStart w:id="15" w:name="_Toc130376931"/>
+        <w:pStyle w:val="Titolo4"/>
+      </w:pPr>
       <w:r>
         <w:t>Proof of Authority (PoA)</w:t>
       </w:r>
-      <w:bookmarkEnd w:id="15"/>
     </w:p>
     <w:p>
       <w:r>
@@ -7168,22 +7094,20 @@
         </w:numPr>
       </w:pPr>
       <w:r>
-        <w:t xml:space="preserve">Di fatto, mentre risulta molto veloce e scalabile dato che non richiede risoluzione di problemi complessi o sacrificio di cripto, risulta un sistema di consenso centralizzati, in quanto i nodi </w:t>
+        <w:t xml:space="preserve">Di fatto, mentre risulta molto veloce e scalabile dato che non richiede risoluzione di problemi complessi o sacrificio di cripto, risulta un sistema di consenso centralizzati, in quanto i nodi autorizzati sono selezionati e designati da un’autorità centrale, limitando la decentralizzazione. </w:t>
       </w:r>
       <w:r>
         <w:lastRenderedPageBreak/>
-        <w:t xml:space="preserve">autorizzati sono selezionati e designati da un’autorità centrale, limitando la decentralizzazione. Inoltre, anche la sicurezza può essere ridotta, in quanto vulnerabile agli attacchi di coordinamento, dato che un attaccante potrebbe cercare di infiltrarsi nella rete diventando uno dei nodi autorizzati. </w:t>
-      </w:r>
-    </w:p>
-    <w:p>
-      <w:pPr>
-        <w:pStyle w:val="Titolo3"/>
-      </w:pPr>
-      <w:bookmarkStart w:id="16" w:name="_Toc130376932"/>
+        <w:t xml:space="preserve">Inoltre, anche la sicurezza può essere ridotta, in quanto vulnerabile agli attacchi di coordinamento, dato che un attaccante potrebbe cercare di infiltrarsi nella rete diventando uno dei nodi autorizzati. </w:t>
+      </w:r>
+    </w:p>
+    <w:p>
+      <w:pPr>
+        <w:pStyle w:val="Titolo4"/>
+      </w:pPr>
       <w:r>
         <w:t>Tolleranza ai guasti bizantina (BFT)</w:t>
       </w:r>
-      <w:bookmarkEnd w:id="16"/>
     </w:p>
     <w:p>
       <w:r>
@@ -7222,7 +7146,7 @@
                     </pic:cNvPicPr>
                   </pic:nvPicPr>
                   <pic:blipFill>
-                    <a:blip r:embed="rId14" cstate="print">
+                    <a:blip r:embed="rId16" cstate="print">
                       <a:extLst>
                         <a:ext uri="{28A0092B-C50C-407E-A947-70E740481C1C}">
                           <a14:useLocalDpi xmlns:a14="http://schemas.microsoft.com/office/drawing/2010/main" val="0"/>
@@ -7258,7 +7182,7 @@
       <w:r>
         <w:t xml:space="preserve">Riferimento: </w:t>
       </w:r>
-      <w:hyperlink r:id="rId15" w:history="1">
+      <w:hyperlink r:id="rId17" w:history="1">
         <w:r>
           <w:rPr>
             <w:rStyle w:val="Collegamentoipertestuale"/>
@@ -7377,19 +7301,19 @@
         </w:numPr>
       </w:pPr>
       <w:r>
+        <w:t>Il gruppo di generali deve raggiungere un consenso o una decisione, indipendentemente dalle azioni dei traditori.</w:t>
+      </w:r>
+    </w:p>
+    <w:p>
+      <w:pPr>
+        <w:pStyle w:val="Paragrafoelenco"/>
+        <w:numPr>
+          <w:ilvl w:val="0"/>
+          <w:numId w:val="2"/>
+        </w:numPr>
+      </w:pPr>
+      <w:r>
         <w:lastRenderedPageBreak/>
-        <w:t>Il gruppo di generali deve raggiungere un consenso o una decisione, indipendentemente dalle azioni dei traditori.</w:t>
-      </w:r>
-    </w:p>
-    <w:p>
-      <w:pPr>
-        <w:pStyle w:val="Paragrafoelenco"/>
-        <w:numPr>
-          <w:ilvl w:val="0"/>
-          <w:numId w:val="2"/>
-        </w:numPr>
-      </w:pPr>
-      <w:r>
         <w:t>Il sistema o la rete non devono portare a un attacco del 51% in nessun punto dell'azione.</w:t>
       </w:r>
     </w:p>
@@ -7400,7 +7324,7 @@
     </w:p>
     <w:p>
       <w:pPr>
-        <w:pStyle w:val="Titolo4"/>
+        <w:pStyle w:val="Titolo5"/>
         <w:rPr>
           <w:lang w:val="en-US"/>
         </w:rPr>
@@ -7717,7 +7641,7 @@
                     </pic:cNvPicPr>
                   </pic:nvPicPr>
                   <pic:blipFill>
-                    <a:blip r:embed="rId16" cstate="print">
+                    <a:blip r:embed="rId18" cstate="print">
                       <a:extLst>
                         <a:ext uri="{28A0092B-C50C-407E-A947-70E740481C1C}">
                           <a14:useLocalDpi xmlns:a14="http://schemas.microsoft.com/office/drawing/2010/main" val="0"/>
@@ -7753,7 +7677,7 @@
       <w:r>
         <w:t xml:space="preserve">Riferimento: </w:t>
       </w:r>
-      <w:hyperlink r:id="rId17" w:history="1">
+      <w:hyperlink r:id="rId19" w:history="1">
         <w:r>
           <w:rPr>
             <w:rStyle w:val="Collegamentoipertestuale"/>
@@ -7874,7 +7798,7 @@
     </w:p>
     <w:p>
       <w:pPr>
-        <w:pStyle w:val="Titolo4"/>
+        <w:pStyle w:val="Titolo5"/>
         <w:rPr>
           <w:lang w:val="en-US"/>
         </w:rPr>
@@ -8146,12 +8070,11 @@
     </w:p>
     <w:p>
       <w:pPr>
-        <w:pStyle w:val="Titolo3"/>
+        <w:pStyle w:val="Titolo4"/>
         <w:rPr>
           <w:lang w:val="en-US"/>
         </w:rPr>
       </w:pPr>
-      <w:bookmarkStart w:id="17" w:name="_Toc130376933"/>
       <w:r>
         <w:rPr>
           <w:shd w:val="clear" w:color="auto" w:fill="FFFFFF"/>
@@ -8159,7 +8082,6 @@
         </w:rPr>
         <w:t>Proof-of-Elapsed-Time (PoET)</w:t>
       </w:r>
-      <w:bookmarkEnd w:id="17"/>
       <w:r>
         <w:rPr>
           <w:lang w:val="en-US"/>
@@ -8168,24 +8090,1118 @@
       </w:r>
     </w:p>
     <w:p>
+      <w:r>
+        <w:t xml:space="preserve">La </w:t>
+      </w:r>
+      <w:r>
+        <w:rPr>
+          <w:u w:val="single"/>
+        </w:rPr>
+        <w:t>prova del tempo trascorso (PoET)</w:t>
+      </w:r>
+      <w:r>
+        <w:t xml:space="preserve"> è una tecnica di consenso della rete blockchain che utilizza un sistema di lotteria equo per mantenere l'efficienza del processo evitando un consumo eccessivo di risorse ed energia. </w:t>
+      </w:r>
+      <w:r>
+        <w:t>Questo algoritmo è stato sviluppato nel 2016 da parte di ricercatori di Intel</w:t>
+      </w:r>
+      <w:r>
+        <w:t xml:space="preserve"> utilizzando una tecnologia proprietaria, meglio spiegata nei seguenti punti. </w:t>
+      </w:r>
+    </w:p>
+    <w:p>
+      <w:pPr>
+        <w:pStyle w:val="Paragrafoelenco"/>
+        <w:numPr>
+          <w:ilvl w:val="0"/>
+          <w:numId w:val="10"/>
+        </w:numPr>
+      </w:pPr>
+      <w:r>
+        <w:t>Su una rete blockchain, l'algoritmo decide chi può estrarre monete e chi vince un blocco utilizzando una quantità di tempo generata casualmente. L'algoritmo PoET aumenta la trasparenza garantendo che i risultati della lotteria possano essere verificati da parti esterne eseguendo un codice affidabile in un ambiente sicuro.</w:t>
+      </w:r>
+      <w:r>
+        <w:t xml:space="preserve"> Tutti i partecipanti hanno la stessa chance di vincere e di aggiungere un nuovo blocco, grazie alla supervisione di un controller. Questo garantisce la fine del periodo di attesa e la creazione di un nuovo blocco, verificando ogni blocco per svegliarlo o meno.</w:t>
+      </w:r>
+    </w:p>
+    <w:p>
+      <w:r>
+        <w:t>Ci sono due passi principali da considerare:</w:t>
+      </w:r>
+    </w:p>
+    <w:p>
+      <w:pPr>
+        <w:pStyle w:val="Paragrafoelenco"/>
+        <w:numPr>
+          <w:ilvl w:val="0"/>
+          <w:numId w:val="10"/>
+        </w:numPr>
+      </w:pPr>
+      <w:r>
+        <w:t>Processo di selezione</w:t>
+      </w:r>
+    </w:p>
+    <w:p>
+      <w:pPr>
+        <w:pStyle w:val="Paragrafoelenco"/>
+        <w:numPr>
+          <w:ilvl w:val="1"/>
+          <w:numId w:val="10"/>
+        </w:numPr>
+      </w:pPr>
+      <w:r>
+        <w:t>In primo luogo, ogni nodo partecipante deve condividere il proprio certificato tramite Intel Software Guard Extension (SGX), che ne garantisce la validità per generare un nuovo blocco nella rete. Dopodiché, possono ottenere un oggetto timer.</w:t>
+      </w:r>
+    </w:p>
+    <w:p>
+      <w:pPr>
+        <w:pStyle w:val="Paragrafoelenco"/>
+        <w:numPr>
+          <w:ilvl w:val="1"/>
+          <w:numId w:val="10"/>
+        </w:numPr>
+      </w:pPr>
+      <w:r>
+        <w:t>I numeri assegnati a ciascun nodo come oggetto timer (tempo di attesa per il conto alla rovescia) dall'istruzione di generazione di numeri casuali di Intel, RAND. Genera numeri casuali difficili da individuare.</w:t>
+      </w:r>
+    </w:p>
+    <w:p>
+      <w:pPr>
+        <w:pStyle w:val="Paragrafoelenco"/>
+        <w:numPr>
+          <w:ilvl w:val="1"/>
+          <w:numId w:val="10"/>
+        </w:numPr>
+      </w:pPr>
+      <w:r>
+        <w:t>A questo punto, l'oggetto timer assegnato a ciascun nodo partecipante si attiva.</w:t>
+      </w:r>
+    </w:p>
+    <w:p>
+      <w:pPr>
+        <w:pStyle w:val="Paragrafoelenco"/>
+      </w:pPr>
+    </w:p>
+    <w:p>
+      <w:pPr>
+        <w:pStyle w:val="Paragrafoelenco"/>
+      </w:pPr>
+    </w:p>
+    <w:p>
+      <w:pPr>
+        <w:pStyle w:val="Paragrafoelenco"/>
+      </w:pPr>
+    </w:p>
+    <w:p>
+      <w:pPr>
+        <w:pStyle w:val="Paragrafoelenco"/>
+        <w:numPr>
+          <w:ilvl w:val="0"/>
+          <w:numId w:val="10"/>
+        </w:numPr>
+      </w:pPr>
+      <w:r>
+        <w:t>Processo di generazione</w:t>
+      </w:r>
+    </w:p>
+    <w:p>
+      <w:pPr>
+        <w:pStyle w:val="Paragrafoelenco"/>
+        <w:numPr>
+          <w:ilvl w:val="1"/>
+          <w:numId w:val="10"/>
+        </w:numPr>
+      </w:pPr>
+      <w:r>
+        <w:t>Dopo che l'oggetto temporale termina e il nodo si sveglia, è idoneo a creare un nuovo blocco per la rete.</w:t>
+      </w:r>
+    </w:p>
+    <w:p>
+      <w:pPr>
+        <w:pStyle w:val="Paragrafoelenco"/>
+        <w:numPr>
+          <w:ilvl w:val="1"/>
+          <w:numId w:val="10"/>
+        </w:numPr>
+      </w:pPr>
+      <w:r>
+        <w:t>Il nodo attivo genera l'hash (utilizzando una funzione di hash come SHA-256) del suo blocco di transazioni e lo sottopone all'accettazione. Non è necessario che il nodo esegua alcun lavoro di calcolo.</w:t>
+      </w:r>
+    </w:p>
+    <w:p>
+      <w:pPr>
+        <w:pStyle w:val="Paragrafoelenco"/>
+        <w:numPr>
+          <w:ilvl w:val="1"/>
+          <w:numId w:val="10"/>
+        </w:numPr>
+      </w:pPr>
+      <w:r>
+        <w:t>Successivamente, l'aggiornamento viene inviato alla rete.</w:t>
+      </w:r>
+    </w:p>
+    <w:p>
+      <w:r>
+        <w:t>Ci sono alcune implicazioni importanti dell'algoritmo PoET:</w:t>
+      </w:r>
+    </w:p>
+    <w:p>
+      <w:pPr>
+        <w:pStyle w:val="Paragrafoelenco"/>
+        <w:numPr>
+          <w:ilvl w:val="0"/>
+          <w:numId w:val="10"/>
+        </w:numPr>
+      </w:pPr>
+      <w:r>
+        <w:t>PoET richiede l'utilizzo della tecnologia SGX di Intel, il che significa che solo i computer che supportano SGX possono partecipare alla rete.</w:t>
+      </w:r>
+    </w:p>
+    <w:p>
+      <w:pPr>
+        <w:pStyle w:val="Paragrafoelenco"/>
+        <w:numPr>
+          <w:ilvl w:val="0"/>
+          <w:numId w:val="10"/>
+        </w:numPr>
+      </w:pPr>
+      <w:r>
+        <w:t>Poiché PoET richiede che i nodi attendano un periodo di tempo casuale prima di poter creare un nuovo blocco, la velocità di creazione dei blocchi può essere influenzata dal numero di nodi nella rete.</w:t>
+      </w:r>
+    </w:p>
+    <w:p>
+      <w:pPr>
+        <w:pStyle w:val="Paragrafoelenco"/>
+        <w:numPr>
+          <w:ilvl w:val="0"/>
+          <w:numId w:val="10"/>
+        </w:numPr>
+      </w:pPr>
+      <w:r>
+        <w:t>PoET è un algoritmo di consenso energicamente efficiente, poiché non richiede il processo di mining intensivo in termini di energia che è necessario per altri algoritmi di consenso come Proof of Work.</w:t>
+      </w:r>
+      <w:r>
+        <w:t xml:space="preserve"> In questo modo è veloce e molto scalabile</w:t>
+      </w:r>
+    </w:p>
+    <w:p>
+      <w:pPr>
+        <w:pStyle w:val="Paragrafoelenco"/>
+        <w:numPr>
+          <w:ilvl w:val="0"/>
+          <w:numId w:val="10"/>
+        </w:numPr>
+      </w:pPr>
+      <w:r>
+        <w:t xml:space="preserve">Dipende tutta via da tecnologie proprietarie Intel ed è una rete che chiude e condiziona i permessi della rete che la incorpora. </w:t>
+      </w:r>
+    </w:p>
+    <w:p>
+      <w:pPr>
+        <w:pStyle w:val="Titolo4"/>
+      </w:pPr>
+      <w:r>
+        <w:t xml:space="preserve">Proof of Capacity (PoC) </w:t>
+      </w:r>
+    </w:p>
+    <w:p>
+      <w:r>
+        <w:t>Proof of Capacity (PoC) è un algoritmo di consenso utilizzato in alcune criptovalute, come Burstcoin. A differenza di altri algoritmi di consenso come Proof of Work (PoW) o Proof of Stake (PoS), PoC si basa sull'uso di spazio su disco invece che sulla potenza computazionale o sulla quantità di monete possedute.</w:t>
+      </w:r>
+    </w:p>
+    <w:p>
+      <w:pPr>
+        <w:pStyle w:val="Paragrafoelenco"/>
+        <w:numPr>
+          <w:ilvl w:val="0"/>
+          <w:numId w:val="10"/>
+        </w:numPr>
+      </w:pPr>
+      <w:r>
+        <w:t>In breve, Invece di mostrare il tempo di calcolo pesante per estrarre un blocco come in PoW, PoC mostra le operazioni di archiviazione. Richiede ai minatori di fornire la prova della capacità di archiviazione che hanno utilizzato per estrarre un nuovo blocco di transazioni. Il PoC mira a risparmiare la potenza di calcolo per risolvere gli hash crittografici e trovare il nonce appropriato.</w:t>
+      </w:r>
+    </w:p>
+    <w:p>
+      <w:pPr>
+        <w:pStyle w:val="Paragrafoelenco"/>
+      </w:pPr>
+    </w:p>
+    <w:p>
+      <w:pPr>
+        <w:pStyle w:val="Paragrafoelenco"/>
+        <w:numPr>
+          <w:ilvl w:val="0"/>
+          <w:numId w:val="10"/>
+        </w:numPr>
+      </w:pPr>
+      <w:r>
+        <w:t>Invece di alterare ripetutamente i numeri nell'intestazione del blocco e di ripetere l'hashing per il valore della soluzione come in un sistema PoW, il PoC funziona memorizzando un elenco di possibili soluzioni sul disco rigido del dispositivo di mining ancora prima che inizi l'attività di mining.</w:t>
+      </w:r>
+    </w:p>
+    <w:p>
+      <w:pPr>
+        <w:pStyle w:val="Paragrafoelenco"/>
+      </w:pPr>
+      <w:r>
+        <w:t>Più grande è il disco rigido, più valori di soluzione possibili possono essere memorizzati sul disco rigido, più possibilità ha un minatore di trovare il valore hash richiesto dal suo elenco, con conseguente aumento delle possibilità di vincere la ricompensa di estrazione.</w:t>
+      </w:r>
+    </w:p>
+    <w:p>
+      <w:r>
+        <w:t>L’algoritmo funziona in questo modo:</w:t>
+      </w:r>
+    </w:p>
+    <w:p>
+      <w:pPr>
+        <w:pStyle w:val="Paragrafoelenco"/>
+        <w:numPr>
+          <w:ilvl w:val="0"/>
+          <w:numId w:val="10"/>
+        </w:numPr>
+      </w:pPr>
+      <w:r>
+        <w:t>In primo luogo, il disco rigido viene tracciato: l'elenco di tutti i possibili valori nonce viene creato attraverso l'hashing ripetuto dei dati, compreso l'account di un minatore. Ciascuno di questi nonce contiene 8192 hash, numerati da 0 a 8191. Tutti gli hash sono accoppiati in "scoop", ovvero gli hash adiacenti vengono combinati per formare una coppia di due. Ad esempio, gli hash 0 e 1 costituiscono lo scoop 0, gli hash 2 e 3 costituiscono l'hash 1 e così via.</w:t>
+      </w:r>
+    </w:p>
+    <w:p>
+      <w:pPr>
+        <w:pStyle w:val="Paragrafoelenco"/>
+      </w:pPr>
+    </w:p>
+    <w:p>
+      <w:pPr>
+        <w:pStyle w:val="Paragrafoelenco"/>
+        <w:numPr>
+          <w:ilvl w:val="0"/>
+          <w:numId w:val="10"/>
+        </w:numPr>
+      </w:pPr>
+      <w:r>
+        <w:t>La seconda fase prevede l'esercizio di mining vero e proprio, durante il quale un miner calcola un numero di scoop. Ad esempio, se un minatore inizia l'attività di mining e genera uno scoop numero 38, il minatore va allo scoop numero 38 del nonce 1 e utilizza i dati di quello scoop per calcolare un valore di scadenza.</w:t>
+      </w:r>
+    </w:p>
+    <w:p>
+      <w:pPr>
+        <w:pStyle w:val="Paragrafoelenco"/>
+        <w:numPr>
+          <w:ilvl w:val="0"/>
+          <w:numId w:val="10"/>
+        </w:numPr>
+      </w:pPr>
+      <w:r>
+        <w:lastRenderedPageBreak/>
+        <w:t>Il processo si ripete per calcolare la scadenza di ogni nonce presente sul disco rigido del minatore. Dopo aver calcolato tutte le scadenze, il miner seleziona quella con la scadenza minima.</w:t>
+      </w:r>
+    </w:p>
+    <w:p>
+      <w:r>
+        <w:t>A livello di vantaggi:</w:t>
+      </w:r>
+    </w:p>
+    <w:p>
+      <w:pPr>
+        <w:pStyle w:val="Paragrafoelenco"/>
+        <w:numPr>
+          <w:ilvl w:val="0"/>
+          <w:numId w:val="14"/>
+        </w:numPr>
+      </w:pPr>
+      <w:r>
+        <w:t>PoC può utilizzare qualsiasi disco rigido normale, compresi quelli con sistemi basati su Android</w:t>
+      </w:r>
+    </w:p>
+    <w:p>
+      <w:pPr>
+        <w:pStyle w:val="Paragrafoelenco"/>
+        <w:numPr>
+          <w:ilvl w:val="0"/>
+          <w:numId w:val="14"/>
+        </w:numPr>
+      </w:pPr>
+      <w:r>
+        <w:t>Si dice che sia fino a 30 volte più efficiente dal punto di vista energetico rispetto al mining basato su ASIC della criptovaluta bitcoin</w:t>
+      </w:r>
+    </w:p>
+    <w:p>
+      <w:pPr>
+        <w:pStyle w:val="Paragrafoelenco"/>
+        <w:numPr>
+          <w:ilvl w:val="0"/>
+          <w:numId w:val="14"/>
+        </w:numPr>
+      </w:pPr>
+      <w:r>
+        <w:t>Non è necessario un hardware dedicato o un aggiornamento costante dei dischi rigidi</w:t>
+      </w:r>
+    </w:p>
+    <w:p>
+      <w:pPr>
+        <w:pStyle w:val="Paragrafoelenco"/>
+        <w:numPr>
+          <w:ilvl w:val="0"/>
+          <w:numId w:val="14"/>
+        </w:numPr>
+      </w:pPr>
+      <w:r>
+        <w:t>I dati di mining possono essere facilmente cancellati e l'unità può essere riutilizzata per qualsiasi altro scopo di archiviazione dati.</w:t>
+      </w:r>
+      <w:r>
+        <w:t xml:space="preserve"> Inoltre, sono più centralizzati</w:t>
+      </w:r>
+    </w:p>
+    <w:p>
+      <w:r>
+        <w:t>A livello di svantaggi:</w:t>
+      </w:r>
+    </w:p>
+    <w:p>
+      <w:pPr>
+        <w:pStyle w:val="Paragrafoelenco"/>
+        <w:numPr>
+          <w:ilvl w:val="0"/>
+          <w:numId w:val="13"/>
+        </w:numPr>
+      </w:pPr>
+      <w:r>
+        <w:t>Non molti sviluppatori hanno adottato questo sistema</w:t>
+      </w:r>
+    </w:p>
+    <w:p>
+      <w:pPr>
+        <w:pStyle w:val="Paragrafoelenco"/>
+        <w:numPr>
+          <w:ilvl w:val="0"/>
+          <w:numId w:val="13"/>
+        </w:numPr>
+      </w:pPr>
+      <w:r>
+        <w:t>È possibile che il malware influisca sulle attività di mining</w:t>
+      </w:r>
+    </w:p>
+    <w:p>
+      <w:pPr>
+        <w:pStyle w:val="Paragrafoelenco"/>
+        <w:numPr>
+          <w:ilvl w:val="0"/>
+          <w:numId w:val="13"/>
+        </w:numPr>
+      </w:pPr>
+      <w:r>
+        <w:t>L'adozione diffusa del PoC potrebbe dare il via a una "corsa agli armamenti" per la produzione di dischi rigidi di maggiore capacità</w:t>
+      </w:r>
+    </w:p>
+    <w:p>
+      <w:pPr>
+        <w:pStyle w:val="Titolo2"/>
+      </w:pPr>
+      <w:bookmarkStart w:id="15" w:name="_Toc130387517"/>
+      <w:r>
+        <w:t>Tipi di blockchain</w:t>
+      </w:r>
+      <w:bookmarkEnd w:id="15"/>
+    </w:p>
+    <w:p>
+      <w:r>
+        <w:t xml:space="preserve">Partiamo da una distinzione esterna; le blockchain </w:t>
+      </w:r>
+      <w:r>
+        <w:rPr>
+          <w:i/>
+          <w:iCs/>
+        </w:rPr>
+        <w:t xml:space="preserve">permissionless (senza permessi), permissioned (con permessi-autorizzate) </w:t>
+      </w:r>
+      <w:r>
+        <w:t>o entrambe. In particolare definiamo che:</w:t>
+      </w:r>
+    </w:p>
+    <w:p>
+      <w:pPr>
+        <w:pStyle w:val="Paragrafoelenco"/>
+        <w:numPr>
+          <w:ilvl w:val="0"/>
+          <w:numId w:val="13"/>
+        </w:numPr>
+      </w:pPr>
+      <w:r>
+        <w:t xml:space="preserve">Le </w:t>
+      </w:r>
+      <w:r>
+        <w:rPr>
+          <w:u w:val="single"/>
+        </w:rPr>
+        <w:t>permissioned</w:t>
+      </w:r>
+      <w:r>
+        <w:t xml:space="preserve"> richiedono il permesso di un’autorità centrale per partecipare. Esse</w:t>
+      </w:r>
+      <w:r>
+        <w:t xml:space="preserve"> </w:t>
+      </w:r>
+      <w:r>
+        <w:t>limitano l'accesso alla rete a determinati nodi e possono anche limitare i diritti di tali nodi su tale rete.  Le identità degli utenti di una blockchain autorizzata sono note agli altri utenti della blockchain autorizzata</w:t>
+      </w:r>
+      <w:r>
+        <w:t>.</w:t>
+      </w:r>
+    </w:p>
+    <w:p>
+      <w:pPr>
+        <w:pStyle w:val="Paragrafoelenco"/>
+        <w:numPr>
+          <w:ilvl w:val="1"/>
+          <w:numId w:val="13"/>
+        </w:numPr>
+      </w:pPr>
+      <w:r>
+        <w:t>Le blockchain autorizzate tendono a essere più efficienti.  Poiché l'accesso alla rete è limitato, ci sono meno nodi sulla blockchain, con conseguente riduzione del tempo di elaborazione per ogni transazione.</w:t>
+      </w:r>
+    </w:p>
+    <w:p>
+      <w:pPr>
+        <w:pStyle w:val="Paragrafoelenco"/>
+        <w:ind w:left="1440"/>
+      </w:pPr>
+    </w:p>
+    <w:p>
+      <w:pPr>
+        <w:pStyle w:val="Paragrafoelenco"/>
+        <w:numPr>
+          <w:ilvl w:val="0"/>
+          <w:numId w:val="13"/>
+        </w:numPr>
+      </w:pPr>
+      <w:r>
+        <w:t xml:space="preserve">Le </w:t>
+      </w:r>
+      <w:r>
+        <w:rPr>
+          <w:u w:val="single"/>
+        </w:rPr>
+        <w:t>permissionless</w:t>
+      </w:r>
+      <w:r>
+        <w:t xml:space="preserve"> non richiedono alcun permesso per partecipare e permettono agli utenti di essere pseudoanonimi (usando uno pseudonimo non si rivela alcun dettaglio relativo all’identità personale) e non restringono i permessi dei nodi. </w:t>
+      </w:r>
+    </w:p>
+    <w:p>
+      <w:pPr>
+        <w:pStyle w:val="Paragrafoelenco"/>
+        <w:numPr>
+          <w:ilvl w:val="1"/>
+          <w:numId w:val="13"/>
+        </w:numPr>
+      </w:pPr>
+      <w:r>
+        <w:t>Le blockchain senza permessi tendono a essere più sicure delle blockchain con permessi, perché ci sono molti nodi che convalidano le transazioni e sarebbe difficile per i cattivi attori colludere sulla rete. Tuttavia, le blockchain permissionless tendono anche ad avere lunghi tempi di elaborazione delle transazioni a causa dell'elevato numero di nodi e delle grandi dimensioni delle transazioni.</w:t>
+      </w:r>
+    </w:p>
+    <w:p>
+      <w:r>
+        <w:t>Chiaramente, la centralizzazione delle blockchain autorizzate a un'autorità centrale (che sia un governo, un'azienda, un gruppo commerciale o un'altra entità o gruppo che concede l'autorizzazione ai nodi e crea le restrizioni della blockchain) rende il sistema meno sicuro e più incline alle tradizionali vulnerabilità di hacking.  Meno nodi ci sono su una blockchain, più è facile per i cattivi attori colludere, quindi gli amministratori di blockchain private devono assicurarsi che i nodi che aggiungono e verificano i blocchi siano altamente affidabili.</w:t>
+      </w:r>
+    </w:p>
+    <w:p>
       <w:pPr>
         <w:rPr>
           <w:lang w:val="en-US"/>
         </w:rPr>
       </w:pPr>
-    </w:p>
-    <w:p>
-      <w:pPr>
-        <w:pStyle w:val="Titolo3"/>
-      </w:pPr>
-      <w:bookmarkStart w:id="18" w:name="_Toc130376934"/>
-      <w:r>
-        <w:t>Proof of Capacity (PoC)</w:t>
-      </w:r>
-      <w:bookmarkEnd w:id="18"/>
-      <w:r>
+      <w:r>
+        <w:rPr>
+          <w:noProof/>
+        </w:rPr>
+        <w:lastRenderedPageBreak/>
+        <w:drawing>
+          <wp:inline distT="0" distB="0" distL="0" distR="0" wp14:anchorId="449B8823" wp14:editId="21638E00">
+            <wp:extent cx="3751384" cy="2686844"/>
+            <wp:effectExtent l="0" t="0" r="1905" b="0"/>
+            <wp:docPr id="7" name="Immagine 7" descr="Permissionless vs. Permissioned Blockchain"/>
+            <wp:cNvGraphicFramePr>
+              <a:graphicFrameLocks xmlns:a="http://schemas.openxmlformats.org/drawingml/2006/main" noChangeAspect="1"/>
+            </wp:cNvGraphicFramePr>
+            <a:graphic xmlns:a="http://schemas.openxmlformats.org/drawingml/2006/main">
+              <a:graphicData uri="http://schemas.openxmlformats.org/drawingml/2006/picture">
+                <pic:pic xmlns:pic="http://schemas.openxmlformats.org/drawingml/2006/picture">
+                  <pic:nvPicPr>
+                    <pic:cNvPr id="0" name="Picture 1" descr="Permissionless vs. Permissioned Blockchain"/>
+                    <pic:cNvPicPr>
+                      <a:picLocks noChangeAspect="1" noChangeArrowheads="1"/>
+                    </pic:cNvPicPr>
+                  </pic:nvPicPr>
+                  <pic:blipFill>
+                    <a:blip r:embed="rId20" cstate="print">
+                      <a:extLst>
+                        <a:ext uri="{28A0092B-C50C-407E-A947-70E740481C1C}">
+                          <a14:useLocalDpi xmlns:a14="http://schemas.microsoft.com/office/drawing/2010/main" val="0"/>
+                        </a:ext>
+                      </a:extLst>
+                    </a:blip>
+                    <a:srcRect/>
+                    <a:stretch>
+                      <a:fillRect/>
+                    </a:stretch>
+                  </pic:blipFill>
+                  <pic:spPr bwMode="auto">
+                    <a:xfrm>
+                      <a:off x="0" y="0"/>
+                      <a:ext cx="3755543" cy="2689823"/>
+                    </a:xfrm>
+                    <a:prstGeom prst="rect">
+                      <a:avLst/>
+                    </a:prstGeom>
+                    <a:noFill/>
+                    <a:ln>
+                      <a:noFill/>
+                    </a:ln>
+                  </pic:spPr>
+                </pic:pic>
+              </a:graphicData>
+            </a:graphic>
+          </wp:inline>
+        </w:drawing>
+      </w:r>
+    </w:p>
+    <w:p>
+      <w:r>
+        <w:t xml:space="preserve">Riferimento: </w:t>
+      </w:r>
+      <w:hyperlink r:id="rId21" w:history="1">
+        <w:r>
+          <w:rPr>
+            <w:rStyle w:val="Collegamentoipertestuale"/>
+            <w:sz w:val="20"/>
+            <w:szCs w:val="20"/>
+          </w:rPr>
+          <w:t>https://www.foley.com/en/insights/publications/2021/08/types-of-blockchain-public-private-between</w:t>
+        </w:r>
+      </w:hyperlink>
+      <w:r>
+        <w:rPr>
+          <w:sz w:val="20"/>
+          <w:szCs w:val="20"/>
+        </w:rPr>
         <w:t xml:space="preserve"> </w:t>
       </w:r>
+    </w:p>
+    <w:p>
+      <w:r>
+        <w:t>I tipi di blockchain principali sono 4:</w:t>
+      </w:r>
+    </w:p>
+    <w:p>
+      <w:pPr>
+        <w:pStyle w:val="Paragrafoelenco"/>
+        <w:numPr>
+          <w:ilvl w:val="0"/>
+          <w:numId w:val="13"/>
+        </w:numPr>
+      </w:pPr>
+      <w:r>
+        <w:rPr>
+          <w:u w:val="single"/>
+        </w:rPr>
+        <w:t>Blockchain Pubbliche (Public Blockchain)</w:t>
+      </w:r>
+      <w:r>
+        <w:t xml:space="preserve">, </w:t>
+      </w:r>
+      <w:r>
+        <w:t xml:space="preserve">sistema di libro mastro distribuito non restrittivo e privo di permessi. Chiunque abbia accesso a Internet può registrarsi su una piattaforma blockchain per diventare un nodo autorizzato e far parte della rete blockchain. </w:t>
+      </w:r>
+    </w:p>
+    <w:p>
+      <w:pPr>
+        <w:pStyle w:val="Paragrafoelenco"/>
+        <w:numPr>
+          <w:ilvl w:val="1"/>
+          <w:numId w:val="13"/>
+        </w:numPr>
+      </w:pPr>
+      <w:r>
+        <w:t xml:space="preserve">Un nodo o un utente che fa parte della blockchain pubblica è autorizzato ad accedere ai record attuali e passati, a verificare le transazioni o a fare il proof-of-work per un blocco in arrivo e a fare mining. </w:t>
+      </w:r>
+    </w:p>
+    <w:p>
+      <w:pPr>
+        <w:pStyle w:val="Paragrafoelenco"/>
+        <w:numPr>
+          <w:ilvl w:val="1"/>
+          <w:numId w:val="13"/>
+        </w:numPr>
+      </w:pPr>
+      <w:r>
+        <w:t xml:space="preserve">L'uso più semplice delle blockchain pubbliche è il mining e lo scambio di criptovalute. Pertanto, le blockchain pubbliche più comuni sono quelle di Bitcoin e Litecoin. </w:t>
+      </w:r>
+    </w:p>
+    <w:p>
+      <w:pPr>
+        <w:pStyle w:val="Paragrafoelenco"/>
+        <w:numPr>
+          <w:ilvl w:val="1"/>
+          <w:numId w:val="13"/>
+        </w:numPr>
+      </w:pPr>
+      <w:r>
+        <w:t>Su queste blockchain pubbliche, i nodi "minano" criptovalute creando blocchi per le transazioni richieste sulla rete risolvendo equazioni crittografiche.  In cambio di questo lavoro, i nodi miner guadagnano una piccola quantità di criptovaluta. I minatori agiscono essenzialmente come cassieri di banca della nuova era che formulano una transazione e ricevono (o "minano") un compenso per i loro sforzi.</w:t>
+      </w:r>
+    </w:p>
+    <w:p>
+      <w:pPr>
+        <w:pStyle w:val="Paragrafoelenco"/>
+        <w:numPr>
+          <w:ilvl w:val="1"/>
+          <w:numId w:val="13"/>
+        </w:numPr>
+      </w:pPr>
+      <w:r>
+        <w:t>Le blockchain pubbliche sono per lo più sicure se gli utenti seguono rigorosamente le regole e i metodi di sicurezza. Tuttavia, è rischiosa solo quando i partecipanti non seguono scrupolosamente i protocolli di sicurezza.</w:t>
+      </w:r>
+    </w:p>
+    <w:p>
+      <w:pPr>
+        <w:pStyle w:val="Paragrafoelenco"/>
+        <w:ind w:left="1440"/>
+      </w:pPr>
+    </w:p>
+    <w:p>
+      <w:pPr>
+        <w:pStyle w:val="Paragrafoelenco"/>
+        <w:numPr>
+          <w:ilvl w:val="0"/>
+          <w:numId w:val="13"/>
+        </w:numPr>
+      </w:pPr>
+      <w:r>
+        <w:t>A livello di vantaggi:</w:t>
+      </w:r>
+    </w:p>
+    <w:p>
+      <w:pPr>
+        <w:pStyle w:val="Paragrafoelenco"/>
+        <w:numPr>
+          <w:ilvl w:val="1"/>
+          <w:numId w:val="13"/>
+        </w:numPr>
+      </w:pPr>
+      <w:r>
+        <w:t xml:space="preserve">Sono </w:t>
+      </w:r>
+      <w:r>
+        <w:rPr>
+          <w:i/>
+          <w:iCs/>
+        </w:rPr>
+        <w:t>sicure</w:t>
+      </w:r>
+      <w:r>
+        <w:t xml:space="preserve">, in quanto ci possono essere quanti più partecipanti o nodi; più grande la rete, maggiore la distribuzione di record ed è più difficile per gli hacker colpire l’intera rete. Inoltre, ciascun nodo farà verificata di transazioni e PoW, rendendo ogni transazione e blocco legittimi. </w:t>
+      </w:r>
+    </w:p>
+    <w:p>
+      <w:pPr>
+        <w:pStyle w:val="Paragrafoelenco"/>
+        <w:numPr>
+          <w:ilvl w:val="1"/>
+          <w:numId w:val="13"/>
+        </w:numPr>
+      </w:pPr>
+      <w:r>
+        <w:t xml:space="preserve">Sono </w:t>
+      </w:r>
+      <w:r>
+        <w:rPr>
+          <w:i/>
+          <w:iCs/>
+        </w:rPr>
+        <w:t>affidabili</w:t>
+      </w:r>
+      <w:r>
+        <w:t>, poiché</w:t>
+      </w:r>
+      <w:r>
+        <w:t xml:space="preserve"> due nodi o partecipanti non devono preoccuparsi dell'autenticità dell'altro. In altre parole, non hanno bisogno di conoscere personalmente o di fidarsi degli altri nodi, poiché il processo di proof-of-work assicura che non vi siano frodi nelle transazioni. Si può quindi fidare ciecamente delle blockchain pubbliche senza sentire il bisogno di fidarsi dei singoli nodi.</w:t>
+      </w:r>
+    </w:p>
+    <w:p>
+      <w:pPr>
+        <w:pStyle w:val="Paragrafoelenco"/>
+        <w:numPr>
+          <w:ilvl w:val="1"/>
+          <w:numId w:val="13"/>
+        </w:numPr>
+      </w:pPr>
+      <w:r>
+        <w:t xml:space="preserve">Sono </w:t>
+      </w:r>
+      <w:r>
+        <w:rPr>
+          <w:i/>
+          <w:iCs/>
+        </w:rPr>
+        <w:t>aperte</w:t>
+      </w:r>
+      <w:r>
+        <w:t xml:space="preserve"> e </w:t>
+      </w:r>
+      <w:r>
+        <w:rPr>
+          <w:i/>
+          <w:iCs/>
+        </w:rPr>
+        <w:t>trasparenti</w:t>
+      </w:r>
+      <w:r>
+        <w:t xml:space="preserve"> a tutti i nodi partecipanti. </w:t>
+      </w:r>
+      <w:r>
+        <w:t xml:space="preserve">Una copia dei record della blockchain o del libro mastro digitale è disponibile presso ogni nodo autorizzato. Questo rende l'intero sistema blockchain completamente aperto e trasparente. Nessuno può mostrare una </w:t>
+      </w:r>
+      <w:r>
+        <w:lastRenderedPageBreak/>
+        <w:t>transazione falsa o nascondere una transazione esistente, poiché ogni nodo dispone di una copia aggiornata del database in qualsiasi momento.</w:t>
+      </w:r>
+    </w:p>
+    <w:p>
+      <w:pPr>
+        <w:pStyle w:val="Paragrafoelenco"/>
+      </w:pPr>
+    </w:p>
+    <w:p>
+      <w:pPr>
+        <w:pStyle w:val="Paragrafoelenco"/>
+        <w:numPr>
+          <w:ilvl w:val="0"/>
+          <w:numId w:val="13"/>
+        </w:numPr>
+      </w:pPr>
+      <w:r>
+        <w:t>A livello di svantaggi:</w:t>
+      </w:r>
+    </w:p>
+    <w:p>
+      <w:pPr>
+        <w:pStyle w:val="Paragrafoelenco"/>
+        <w:numPr>
+          <w:ilvl w:val="1"/>
+          <w:numId w:val="13"/>
+        </w:numPr>
+      </w:pPr>
+      <w:r>
+        <w:t>Hanno meno TPS (transazioni al secondo), dato che è un enorme rete con molti nodi e ciascun nodo che verifica e faccia PoW consuma parecchio</w:t>
+      </w:r>
+    </w:p>
+    <w:p>
+      <w:pPr>
+        <w:pStyle w:val="Paragrafoelenco"/>
+        <w:numPr>
+          <w:ilvl w:val="1"/>
+          <w:numId w:val="13"/>
+        </w:numPr>
+      </w:pPr>
+      <w:r>
+        <w:t>Sono meno scalabili, essendo lente nel processing e nel completamento delle transazioni</w:t>
+      </w:r>
+    </w:p>
+    <w:p>
+      <w:pPr>
+        <w:pStyle w:val="Paragrafoelenco"/>
+        <w:numPr>
+          <w:ilvl w:val="1"/>
+          <w:numId w:val="13"/>
+        </w:numPr>
+      </w:pPr>
+      <w:r>
+        <w:t>Consumano molta energia, dato che appunto girano su PoW</w:t>
+      </w:r>
+    </w:p>
+    <w:p>
+      <w:pPr>
+        <w:pStyle w:val="Paragrafoelenco"/>
+        <w:ind w:left="1440"/>
+      </w:pPr>
+    </w:p>
+    <w:p>
+      <w:pPr>
+        <w:pStyle w:val="Paragrafoelenco"/>
+        <w:numPr>
+          <w:ilvl w:val="0"/>
+          <w:numId w:val="13"/>
+        </w:numPr>
+      </w:pPr>
+      <w:r>
+        <w:rPr>
+          <w:u w:val="single"/>
+        </w:rPr>
+        <w:t>Blockchain Private (Private/Managed Blockchain)</w:t>
+      </w:r>
+      <w:r>
+        <w:t xml:space="preserve">, </w:t>
+      </w:r>
+      <w:r>
+        <w:t>è una blockchain restrittiva o con permessi, che opera solo in una rete chiusa.</w:t>
+      </w:r>
+    </w:p>
+    <w:p>
+      <w:pPr>
+        <w:pStyle w:val="Paragrafoelenco"/>
+        <w:numPr>
+          <w:ilvl w:val="1"/>
+          <w:numId w:val="13"/>
+        </w:numPr>
+      </w:pPr>
+      <w:r>
+        <w:t xml:space="preserve">In una blockchain privata, l'autorità centrale determina chi può essere un nodo.  Inoltre, l'autorità centrale non concede necessariamente a ogni nodo gli stessi diritti di esecuzione delle funzioni.  Le blockchain private sono solo parzialmente decentralizzate perché l'accesso pubblico a queste blockchain è limitato.  </w:t>
+      </w:r>
+    </w:p>
+    <w:p>
+      <w:pPr>
+        <w:pStyle w:val="Paragrafoelenco"/>
+        <w:numPr>
+          <w:ilvl w:val="1"/>
+          <w:numId w:val="13"/>
+        </w:numPr>
+      </w:pPr>
+      <w:r>
+        <w:t>Alcuni esempi di blockchain private sono la rete di scambio di valuta virtuale business-to-business Ripple e Hyperledger, un progetto ombrello di applicazioni blockchain open-source.</w:t>
+      </w:r>
+    </w:p>
+    <w:p>
+      <w:pPr>
+        <w:pStyle w:val="Paragrafoelenco"/>
+        <w:numPr>
+          <w:ilvl w:val="1"/>
+          <w:numId w:val="13"/>
+        </w:numPr>
+      </w:pPr>
+      <w:r>
+        <w:t>Le reti blockchain private vengono utilizzate per le votazioni, la gestione della catena di approvvigionamento, l'identità digitale, la proprietà dei beni, ecc.</w:t>
+      </w:r>
+    </w:p>
+    <w:p>
+      <w:pPr>
+        <w:pStyle w:val="Paragrafoelenco"/>
+        <w:ind w:left="1440"/>
+      </w:pPr>
+    </w:p>
+    <w:p>
+      <w:pPr>
+        <w:pStyle w:val="Paragrafoelenco"/>
+        <w:numPr>
+          <w:ilvl w:val="0"/>
+          <w:numId w:val="13"/>
+        </w:numPr>
+      </w:pPr>
+      <w:r>
+        <w:t>A livello di vantaggi:</w:t>
+      </w:r>
+    </w:p>
+    <w:p>
+      <w:pPr>
+        <w:pStyle w:val="Paragrafoelenco"/>
+        <w:numPr>
+          <w:ilvl w:val="1"/>
+          <w:numId w:val="13"/>
+        </w:numPr>
+      </w:pPr>
+      <w:r>
+        <w:t>Sono veloci, misurate sempre in TPS, in quanto vi è un numero limitato di nodi e aggiungere nuove transazioni ad un blocco è veloce. Questo velocizza il consenso o il processo di verifica su tutti i nodi, raggiungendo un rate di centinaia/migliaia di TPS al secondo</w:t>
+      </w:r>
+    </w:p>
+    <w:p>
+      <w:pPr>
+        <w:pStyle w:val="Paragrafoelenco"/>
+        <w:numPr>
+          <w:ilvl w:val="1"/>
+          <w:numId w:val="13"/>
+        </w:numPr>
+      </w:pPr>
+      <w:r>
+        <w:t>Sono scalabili, in quanto essendo più controllate ne si sceglie la dimensione sulla base degli usi dell’organizzazione; aggiungere nodi, essendo una dimensione controllata, sarà più semplice.</w:t>
+      </w:r>
+    </w:p>
+    <w:p>
+      <w:pPr>
+        <w:pStyle w:val="Paragrafoelenco"/>
+        <w:ind w:left="1440"/>
+      </w:pPr>
+    </w:p>
+    <w:p>
+      <w:pPr>
+        <w:pStyle w:val="Paragrafoelenco"/>
+        <w:numPr>
+          <w:ilvl w:val="0"/>
+          <w:numId w:val="13"/>
+        </w:numPr>
+      </w:pPr>
+      <w:r>
+        <w:t>A livello di svantaggi:</w:t>
+      </w:r>
+    </w:p>
+    <w:p>
+      <w:pPr>
+        <w:pStyle w:val="Paragrafoelenco"/>
+        <w:numPr>
+          <w:ilvl w:val="1"/>
+          <w:numId w:val="13"/>
+        </w:numPr>
+      </w:pPr>
+      <w:r>
+        <w:t>Richiede la costruzione di sicurezza (trust-building), in quanto non c’è un libro mastro-open ledger e dunque non è possibile sapere per certo tutti i colleghi</w:t>
+      </w:r>
+    </w:p>
+    <w:p>
+      <w:pPr>
+        <w:pStyle w:val="Paragrafoelenco"/>
+        <w:numPr>
+          <w:ilvl w:val="1"/>
+          <w:numId w:val="13"/>
+        </w:numPr>
+      </w:pPr>
+      <w:r>
+        <w:t>Risulta meno sicura, in quanto avendo meno nodi, il rischio di attacco è più alto. Se un nodo dovesse prendere il controllo del sistema di gestione centrale, prenderebbe facilmente il controllo di tutta la rete e dei nodi, abusando dell’informazione presente</w:t>
+      </w:r>
+    </w:p>
+    <w:p>
+      <w:pPr>
+        <w:pStyle w:val="Paragrafoelenco"/>
+        <w:numPr>
+          <w:ilvl w:val="1"/>
+          <w:numId w:val="13"/>
+        </w:numPr>
+      </w:pPr>
+      <w:r>
+        <w:t>Sono centralizzate, richiedendo un controllo specifico di identità e accessi (</w:t>
+      </w:r>
+      <w:r>
+        <w:t xml:space="preserve">Identity and Access Management </w:t>
+      </w:r>
+      <w:r>
+        <w:t>[IAM]) per funzionare correttamente, in quanto il sistema ha tutti i permessi di controllo ed amministrativi, gestendo tutti i nodi e quali permessi dare loro, venendo meno ad una delle idee base di blockchain.</w:t>
+      </w:r>
+    </w:p>
+    <w:p>
+      <w:pPr>
+        <w:pStyle w:val="Paragrafoelenco"/>
+      </w:pPr>
+    </w:p>
+    <w:p>
+      <w:pPr>
+        <w:pStyle w:val="Paragrafoelenco"/>
+        <w:numPr>
+          <w:ilvl w:val="0"/>
+          <w:numId w:val="13"/>
+        </w:numPr>
+      </w:pPr>
+      <w:r>
+        <w:rPr>
+          <w:u w:val="single"/>
+        </w:rPr>
+        <w:t>Consortium Blockchain</w:t>
+      </w:r>
+      <w:r>
+        <w:t xml:space="preserve">, che </w:t>
+      </w:r>
+      <w:r>
+        <w:t>è una tipologia semi-decent</w:t>
+      </w:r>
+      <w:r>
+        <w:t>ralizza</w:t>
+      </w:r>
+      <w:r>
+        <w:t>ta</w:t>
+      </w:r>
+      <w:r>
+        <w:t xml:space="preserve"> e autorizzata</w:t>
+      </w:r>
+      <w:r>
+        <w:t xml:space="preserve"> in cui più di un'organizzazione gestisce una rete blockchain</w:t>
+      </w:r>
+      <w:r>
+        <w:t xml:space="preserve">. </w:t>
+      </w:r>
+      <w:r>
+        <w:t xml:space="preserve">Tuttavia, la creazione di consorzi può essere un processo difficile, in quanto richiede la cooperazione tra diverse organizzazioni, che presenta sfide logistiche e potenziali rischi antitrust (che esamineremo in un prossimo articolo). </w:t>
+      </w:r>
+    </w:p>
+    <w:p>
+      <w:pPr>
+        <w:pStyle w:val="Paragrafoelenco"/>
+        <w:numPr>
+          <w:ilvl w:val="1"/>
+          <w:numId w:val="13"/>
+        </w:numPr>
+      </w:pPr>
+      <w:r>
+        <w:t>Inoltre, alcuni membri delle catene di fornitura potrebbero non avere la tecnologia necessaria né l'infrastruttura per implementare gli strumenti blockchain, mentre quelli che ce l'hanno potrebbero decidere che i costi iniziali sono un prezzo troppo alto da pagare per digitalizzare i propri dati e connettersi agli altri membri della catena di fornitura.</w:t>
+      </w:r>
+    </w:p>
+    <w:p>
+      <w:pPr>
+        <w:pStyle w:val="Paragrafoelenco"/>
+        <w:numPr>
+          <w:ilvl w:val="1"/>
+          <w:numId w:val="13"/>
+        </w:numPr>
+      </w:pPr>
+      <w:r>
+        <w:lastRenderedPageBreak/>
+        <w:t xml:space="preserve">La società di software aziendale R3 ha sviluppato una serie di soluzioni consortili blockchain per il settore dei servizi finanziari e non solo. </w:t>
+      </w:r>
+    </w:p>
+    <w:p>
+      <w:pPr>
+        <w:pStyle w:val="Paragrafoelenco"/>
+        <w:ind w:left="1440"/>
+      </w:pPr>
+    </w:p>
+    <w:p>
+      <w:pPr>
+        <w:pStyle w:val="Paragrafoelenco"/>
+        <w:numPr>
+          <w:ilvl w:val="0"/>
+          <w:numId w:val="13"/>
+        </w:numPr>
+      </w:pPr>
+      <w:r>
+        <w:rPr>
+          <w:u w:val="single"/>
+        </w:rPr>
+        <w:t>Blockchain Ibrida (Hybrid Blockchain)</w:t>
+      </w:r>
+      <w:r>
+        <w:t xml:space="preserve">, </w:t>
+      </w:r>
+      <w:r>
+        <w:t>un tipo di blockchain controllata da una singola organizzazione, ma con un livello di supervisione eseguito dalla blockchain pubblica, che è necessaria per eseguire determinate convalide delle transazioni</w:t>
+      </w:r>
+      <w:r>
+        <w:t>.</w:t>
+      </w:r>
+    </w:p>
+    <w:p>
+      <w:pPr>
+        <w:pStyle w:val="Paragrafoelenco"/>
+        <w:numPr>
+          <w:ilvl w:val="1"/>
+          <w:numId w:val="13"/>
+        </w:numPr>
+      </w:pPr>
+      <w:r>
+        <w:t>Utilizza le caratteristiche di entrambi i tipi di blockchain, ovvero può avere un sistema privato basato sui permessi e un sistema pubblico senza permessi. Con questa rete ibrida, gli utenti possono controllare chi può accedere a quali dati memorizzati nella blockchain.</w:t>
+      </w:r>
+    </w:p>
+    <w:p>
+      <w:pPr>
+        <w:pStyle w:val="Paragrafoelenco"/>
+        <w:numPr>
+          <w:ilvl w:val="1"/>
+          <w:numId w:val="13"/>
+        </w:numPr>
+      </w:pPr>
+      <w:r>
+        <w:t>Solo una sezione selezionata di dati o record della blockchain può essere resa pubblica, mantenendo il resto riservato nella rete privata. Il sistema ibrido di blockchain è flessibile e consente agli utenti di unire facilmente una blockchain privata a più blockchain pubbliche. Una transazione in una rete privata di una blockchain ibrida viene solitamente verificata all'interno di quella rete.</w:t>
+      </w:r>
       <w:r>
         <w:br w:type="page"/>
       </w:r>
@@ -8194,32 +9210,12 @@
       <w:pPr>
         <w:pStyle w:val="Titolo2"/>
       </w:pPr>
-      <w:bookmarkStart w:id="19" w:name="_Toc130376935"/>
-      <w:r>
-        <w:lastRenderedPageBreak/>
-        <w:t xml:space="preserve">Tipi di blockchain </w:t>
-      </w:r>
-      <w:r>
-        <w:t>(primi 5 tipi, nota personale ndr)</w:t>
-      </w:r>
-      <w:bookmarkEnd w:id="19"/>
-    </w:p>
-    <w:p/>
-    <w:p>
-      <w:r>
-        <w:br w:type="page"/>
-      </w:r>
-    </w:p>
-    <w:p>
-      <w:pPr>
-        <w:pStyle w:val="Titolo2"/>
-      </w:pPr>
-      <w:bookmarkStart w:id="20" w:name="_Toc130376936"/>
+      <w:bookmarkStart w:id="16" w:name="_Toc130387518"/>
       <w:r>
         <w:lastRenderedPageBreak/>
         <w:t>Scalabilità nelle blockchain</w:t>
       </w:r>
-      <w:bookmarkEnd w:id="20"/>
+      <w:bookmarkEnd w:id="16"/>
     </w:p>
     <w:p>
       <w:r>
@@ -8522,54 +9518,41 @@
           <w:i/>
           <w:iCs/>
         </w:rPr>
-        <w:t>Tecnologie di secondo livello</w:t>
-      </w:r>
+        <w:t>Tecnologie di secondo livello (second layer technologies)</w:t>
+      </w:r>
+      <w:r>
+        <w:t>, come i canali di pagamento o di stato utilizzati nella Lightning Network, che portano le transazioni fuori dalla catena con l'opzione di regolare la catena in qualsiasi momento.</w:t>
+      </w:r>
+    </w:p>
+    <w:p>
+      <w:pPr>
+        <w:pStyle w:val="Paragrafoelenco"/>
+      </w:pPr>
+    </w:p>
+    <w:p>
+      <w:pPr>
+        <w:pStyle w:val="Paragrafoelenco"/>
+        <w:numPr>
+          <w:ilvl w:val="0"/>
+          <w:numId w:val="2"/>
+        </w:numPr>
+      </w:pPr>
       <w:r>
         <w:rPr>
           <w:i/>
           <w:iCs/>
         </w:rPr>
-        <w:t xml:space="preserve"> (second layer technologies)</w:t>
-      </w:r>
-      <w:r>
-        <w:t>, come i canali di pagamento o di stato utilizzati nella Lightning Network, che portano le transazioni fuori dalla catena con l'opzione di regolare la catena in qualsiasi momento.</w:t>
-      </w:r>
-    </w:p>
-    <w:p>
-      <w:pPr>
-        <w:pStyle w:val="Paragrafoelenco"/>
-      </w:pPr>
-    </w:p>
-    <w:p>
-      <w:pPr>
-        <w:pStyle w:val="Paragrafoelenco"/>
-        <w:numPr>
-          <w:ilvl w:val="0"/>
-          <w:numId w:val="2"/>
-        </w:numPr>
-      </w:pPr>
+        <w:t>a</w:t>
+      </w:r>
       <w:r>
         <w:rPr>
           <w:i/>
           <w:iCs/>
         </w:rPr>
-        <w:t>a</w:t>
-      </w:r>
-      <w:r>
-        <w:rPr>
-          <w:i/>
-          <w:iCs/>
-        </w:rPr>
         <w:t>pprocci Sidechain</w:t>
       </w:r>
       <w:r>
-        <w:t>, che possono essere meglio descritti come una parallelizzazione delle blockchain. Le attività possono essere trasferite da una catena all'altra tramite un peg</w:t>
-      </w:r>
-      <w:r>
-        <w:t xml:space="preserve"> (cioè, il prezzo specifico a cui punta un token, agganciando il riferimento ad un’altra valuta)</w:t>
-      </w:r>
-      <w:r>
-        <w:t xml:space="preserve"> bidirezionale (2WP) e il carico transazionale è condiviso tra la mainchain e le sue sidechain.</w:t>
+        <w:t>, che possono essere meglio descritti come una parallelizzazione delle blockchain. Le attività possono essere trasferite da una catena all'altra tramite un peg (cioè, il prezzo specifico a cui punta un token, agganciando il riferimento ad un’altra valuta) bidirezionale (2WP) e il carico transazionale è condiviso tra la mainchain e le sue sidechain.</w:t>
       </w:r>
     </w:p>
     <w:p>
@@ -8596,8 +9579,11 @@
       <w:pPr>
         <w:pStyle w:val="Titolo3"/>
       </w:pPr>
-      <w:bookmarkStart w:id="21" w:name="_Toc130376937"/>
-      <w:r>
+      <w:bookmarkStart w:id="17" w:name="_Toc130387519"/>
+      <w:r>
+        <w:rPr>
+          <w:noProof/>
+        </w:rPr>
         <w:lastRenderedPageBreak/>
         <w:drawing>
           <wp:anchor distT="0" distB="0" distL="114300" distR="114300" simplePos="0" relativeHeight="251659264" behindDoc="0" locked="0" layoutInCell="1" allowOverlap="1" wp14:anchorId="34B85643" wp14:editId="1ED205C9">
@@ -8623,7 +9609,7 @@
                     <pic:cNvPicPr/>
                   </pic:nvPicPr>
                   <pic:blipFill>
-                    <a:blip r:embed="rId18">
+                    <a:blip r:embed="rId22">
                       <a:extLst>
                         <a:ext uri="{28A0092B-C50C-407E-A947-70E740481C1C}">
                           <a14:useLocalDpi xmlns:a14="http://schemas.microsoft.com/office/drawing/2010/main" val="0"/>
@@ -8658,7 +9644,7 @@
       <w:r>
         <w:t>Directed Acyclic Graphs (DAG)</w:t>
       </w:r>
-      <w:bookmarkEnd w:id="21"/>
+      <w:bookmarkEnd w:id="17"/>
     </w:p>
     <w:p>
       <w:r>
@@ -9039,7 +10025,7 @@
                     </pic:cNvPicPr>
                   </pic:nvPicPr>
                   <pic:blipFill>
-                    <a:blip r:embed="rId19">
+                    <a:blip r:embed="rId23">
                       <a:extLst>
                         <a:ext uri="{28A0092B-C50C-407E-A947-70E740481C1C}">
                           <a14:useLocalDpi xmlns:a14="http://schemas.microsoft.com/office/drawing/2010/main" val="0"/>
@@ -9075,7 +10061,7 @@
       <w:r>
         <w:t xml:space="preserve">Riferimento: </w:t>
       </w:r>
-      <w:hyperlink r:id="rId20" w:history="1">
+      <w:hyperlink r:id="rId24" w:history="1">
         <w:r>
           <w:rPr>
             <w:rStyle w:val="Collegamentoipertestuale"/>
@@ -9203,12 +10189,12 @@
       <w:pPr>
         <w:pStyle w:val="Titolo1"/>
       </w:pPr>
-      <w:bookmarkStart w:id="22" w:name="_Toc130376938"/>
+      <w:bookmarkStart w:id="18" w:name="_Toc130387520"/>
       <w:r>
         <w:lastRenderedPageBreak/>
         <w:t>Riferimenti usati</w:t>
       </w:r>
-      <w:bookmarkEnd w:id="22"/>
+      <w:bookmarkEnd w:id="18"/>
     </w:p>
     <w:p>
       <w:pPr>
@@ -9257,7 +10243,7 @@
         </w:rPr>
         <w:t xml:space="preserve">Udemy:  </w:t>
       </w:r>
-      <w:hyperlink r:id="rId21" w:history="1">
+      <w:hyperlink r:id="rId25" w:history="1">
         <w:r>
           <w:rPr>
             <w:rStyle w:val="Collegamentoipertestuale"/>
@@ -9284,7 +10270,7 @@
       <w:r>
         <w:t xml:space="preserve">Investopedia: </w:t>
       </w:r>
-      <w:hyperlink r:id="rId22" w:history="1">
+      <w:hyperlink r:id="rId26" w:history="1">
         <w:r>
           <w:rPr>
             <w:rStyle w:val="Collegamentoipertestuale"/>
@@ -9307,7 +10293,7 @@
       <w:r>
         <w:t xml:space="preserve">BitPanda: </w:t>
       </w:r>
-      <w:hyperlink r:id="rId23" w:history="1">
+      <w:hyperlink r:id="rId27" w:history="1">
         <w:r>
           <w:rPr>
             <w:rStyle w:val="Collegamentoipertestuale"/>
@@ -9330,7 +10316,7 @@
       <w:r>
         <w:t xml:space="preserve">Intellipaat: </w:t>
       </w:r>
-      <w:hyperlink r:id="rId24" w:history="1">
+      <w:hyperlink r:id="rId28" w:history="1">
         <w:r>
           <w:rPr>
             <w:rStyle w:val="Collegamentoipertestuale"/>
@@ -9359,7 +10345,7 @@
         </w:rPr>
         <w:t xml:space="preserve">HolaCripto: </w:t>
       </w:r>
-      <w:hyperlink r:id="rId25" w:history="1">
+      <w:hyperlink r:id="rId29" w:history="1">
         <w:r>
           <w:rPr>
             <w:rStyle w:val="Collegamentoipertestuale"/>
@@ -9392,7 +10378,7 @@
         </w:rPr>
         <w:t xml:space="preserve">Simplilearn: </w:t>
       </w:r>
-      <w:hyperlink r:id="rId26" w:history="1">
+      <w:hyperlink r:id="rId30" w:history="1">
         <w:r>
           <w:rPr>
             <w:rStyle w:val="Collegamentoipertestuale"/>
@@ -9425,7 +10411,7 @@
         </w:rPr>
         <w:t xml:space="preserve">Blocktrade: </w:t>
       </w:r>
-      <w:hyperlink r:id="rId27" w:history="1">
+      <w:hyperlink r:id="rId31" w:history="1">
         <w:r>
           <w:rPr>
             <w:rStyle w:val="Collegamentoipertestuale"/>
@@ -9470,7 +10456,7 @@
           <w:lang w:val="de-DE"/>
         </w:rPr>
       </w:pPr>
-      <w:hyperlink r:id="rId28" w:history="1">
+      <w:hyperlink r:id="rId32" w:history="1">
         <w:r>
           <w:rPr>
             <w:rStyle w:val="Collegamentoipertestuale"/>
@@ -9497,7 +10483,7 @@
           <w:lang w:val="de-DE"/>
         </w:rPr>
       </w:pPr>
-      <w:hyperlink r:id="rId29" w:history="1">
+      <w:hyperlink r:id="rId33" w:history="1">
         <w:r>
           <w:rPr>
             <w:rStyle w:val="Collegamentoipertestuale"/>
@@ -9524,7 +10510,7 @@
           <w:lang w:val="de-DE"/>
         </w:rPr>
       </w:pPr>
-      <w:hyperlink r:id="rId30" w:history="1">
+      <w:hyperlink r:id="rId34" w:history="1">
         <w:r>
           <w:rPr>
             <w:rStyle w:val="Collegamentoipertestuale"/>
@@ -9551,7 +10537,7 @@
           <w:lang w:val="de-DE"/>
         </w:rPr>
       </w:pPr>
-      <w:hyperlink r:id="rId31" w:history="1">
+      <w:hyperlink r:id="rId35" w:history="1">
         <w:r>
           <w:rPr>
             <w:rStyle w:val="Collegamentoipertestuale"/>
@@ -9590,7 +10576,7 @@
         </w:rPr>
         <w:t xml:space="preserve">Binance: </w:t>
       </w:r>
-      <w:hyperlink r:id="rId32" w:history="1">
+      <w:hyperlink r:id="rId36" w:history="1">
         <w:r>
           <w:rPr>
             <w:rStyle w:val="Collegamentoipertestuale"/>
@@ -9647,7 +10633,7 @@
         </w:rPr>
         <w:t xml:space="preserve">: </w:t>
       </w:r>
-      <w:hyperlink r:id="rId33" w:history="1">
+      <w:hyperlink r:id="rId37" w:history="1">
         <w:r>
           <w:rPr>
             <w:rStyle w:val="Collegamentoipertestuale"/>
@@ -9686,7 +10672,7 @@
         </w:rPr>
         <w:t xml:space="preserve">: </w:t>
       </w:r>
-      <w:hyperlink r:id="rId34" w:history="1">
+      <w:hyperlink r:id="rId38" w:history="1">
         <w:r>
           <w:rPr>
             <w:rStyle w:val="Collegamentoipertestuale"/>
@@ -9719,7 +10705,7 @@
         </w:rPr>
         <w:t xml:space="preserve">Cointelegraph: </w:t>
       </w:r>
-      <w:hyperlink r:id="rId35" w:history="1">
+      <w:hyperlink r:id="rId39" w:history="1">
         <w:r>
           <w:rPr>
             <w:rStyle w:val="Collegamentoipertestuale"/>
@@ -9746,7 +10732,7 @@
       <w:r>
         <w:t xml:space="preserve">Affidaty: </w:t>
       </w:r>
-      <w:hyperlink r:id="rId36" w:history="1">
+      <w:hyperlink r:id="rId40" w:history="1">
         <w:r>
           <w:rPr>
             <w:rStyle w:val="Collegamentoipertestuale"/>
@@ -9769,7 +10755,7 @@
       <w:r>
         <w:t xml:space="preserve">Gemini: </w:t>
       </w:r>
-      <w:hyperlink r:id="rId37" w:history="1">
+      <w:hyperlink r:id="rId41" w:history="1">
         <w:r>
           <w:rPr>
             <w:rStyle w:val="Collegamentoipertestuale"/>
@@ -9792,7 +10778,7 @@
       <w:r>
         <w:t xml:space="preserve">101Blockchain: </w:t>
       </w:r>
-      <w:hyperlink r:id="rId38" w:history="1">
+      <w:hyperlink r:id="rId42" w:history="1">
         <w:r>
           <w:rPr>
             <w:rStyle w:val="Collegamentoipertestuale"/>
@@ -9821,7 +10807,7 @@
         </w:rPr>
         <w:t xml:space="preserve">Naukri: </w:t>
       </w:r>
-      <w:hyperlink r:id="rId39" w:history="1">
+      <w:hyperlink r:id="rId43" w:history="1">
         <w:r>
           <w:rPr>
             <w:rStyle w:val="Collegamentoipertestuale"/>
@@ -9854,7 +10840,7 @@
         </w:rPr>
         <w:t xml:space="preserve">Yahoo Finance: </w:t>
       </w:r>
-      <w:hyperlink r:id="rId40" w:history="1">
+      <w:hyperlink r:id="rId44" w:history="1">
         <w:r>
           <w:rPr>
             <w:rStyle w:val="Collegamentoipertestuale"/>
@@ -9869,6 +10855,12 @@
         </w:rPr>
         <w:t xml:space="preserve"> </w:t>
       </w:r>
+      <w:r>
+        <w:rPr>
+          <w:lang w:val="en-US"/>
+        </w:rPr>
+        <w:t xml:space="preserve"> </w:t>
+      </w:r>
     </w:p>
     <w:p>
       <w:pPr>
@@ -9885,21 +10877,231 @@
         <w:rPr>
           <w:lang w:val="en-US"/>
         </w:rPr>
-        <w:t>Tesi sull’argomento:</w:t>
-      </w:r>
-    </w:p>
-    <w:p>
-      <w:pPr>
-        <w:pStyle w:val="Paragrafoelenco"/>
-        <w:numPr>
-          <w:ilvl w:val="1"/>
+        <w:t xml:space="preserve">Komodo Academy: </w:t>
+      </w:r>
+      <w:hyperlink r:id="rId45" w:history="1">
+        <w:r>
+          <w:rPr>
+            <w:rStyle w:val="Collegamentoipertestuale"/>
+            <w:lang w:val="en-US"/>
+          </w:rPr>
+          <w:t>https://komodoplatform.com/en/academy/</w:t>
+        </w:r>
+      </w:hyperlink>
+      <w:r>
+        <w:rPr>
+          <w:lang w:val="en-US"/>
+        </w:rPr>
+        <w:t xml:space="preserve"> </w:t>
+      </w:r>
+    </w:p>
+    <w:p>
+      <w:pPr>
+        <w:pStyle w:val="Paragrafoelenco"/>
+        <w:numPr>
+          <w:ilvl w:val="0"/>
           <w:numId w:val="2"/>
         </w:numPr>
         <w:rPr>
           <w:lang w:val="en-US"/>
         </w:rPr>
       </w:pPr>
-      <w:hyperlink r:id="rId41" w:history="1">
+      <w:r>
+        <w:rPr>
+          <w:lang w:val="en-US"/>
+        </w:rPr>
+        <w:t xml:space="preserve">Hacken.io: </w:t>
+      </w:r>
+      <w:hyperlink r:id="rId46" w:history="1">
+        <w:r>
+          <w:rPr>
+            <w:rStyle w:val="Collegamentoipertestuale"/>
+            <w:lang w:val="en-US"/>
+          </w:rPr>
+          <w:t>https://hacken.io/insights/</w:t>
+        </w:r>
+      </w:hyperlink>
+      <w:r>
+        <w:rPr>
+          <w:lang w:val="en-US"/>
+        </w:rPr>
+        <w:t xml:space="preserve"> </w:t>
+      </w:r>
+    </w:p>
+    <w:p>
+      <w:pPr>
+        <w:pStyle w:val="Paragrafoelenco"/>
+        <w:numPr>
+          <w:ilvl w:val="0"/>
+          <w:numId w:val="2"/>
+        </w:numPr>
+        <w:rPr>
+          <w:lang w:val="en-US"/>
+        </w:rPr>
+      </w:pPr>
+      <w:r>
+        <w:rPr>
+          <w:lang w:val="en-US"/>
+        </w:rPr>
+        <w:t xml:space="preserve">Horizen.io: </w:t>
+      </w:r>
+      <w:hyperlink r:id="rId47" w:history="1">
+        <w:r>
+          <w:rPr>
+            <w:rStyle w:val="Collegamentoipertestuale"/>
+            <w:lang w:val="en-US"/>
+          </w:rPr>
+          <w:t>https://www.horizen.io/academy/</w:t>
+        </w:r>
+      </w:hyperlink>
+      <w:r>
+        <w:rPr>
+          <w:lang w:val="en-US"/>
+        </w:rPr>
+        <w:t xml:space="preserve"> </w:t>
+      </w:r>
+    </w:p>
+    <w:p>
+      <w:pPr>
+        <w:pStyle w:val="Paragrafoelenco"/>
+        <w:numPr>
+          <w:ilvl w:val="0"/>
+          <w:numId w:val="2"/>
+        </w:numPr>
+        <w:rPr>
+          <w:lang w:val="en-US"/>
+        </w:rPr>
+      </w:pPr>
+      <w:r>
+        <w:rPr>
+          <w:lang w:val="en-US"/>
+        </w:rPr>
+        <w:t xml:space="preserve">AnalyticSteps: </w:t>
+      </w:r>
+      <w:hyperlink r:id="rId48" w:history="1">
+        <w:r>
+          <w:rPr>
+            <w:rStyle w:val="Collegamentoipertestuale"/>
+            <w:lang w:val="en-US"/>
+          </w:rPr>
+          <w:t>https://www.analyticssteps.com/blogs/</w:t>
+        </w:r>
+      </w:hyperlink>
+      <w:r>
+        <w:rPr>
+          <w:lang w:val="en-US"/>
+        </w:rPr>
+        <w:t xml:space="preserve"> </w:t>
+      </w:r>
+    </w:p>
+    <w:p>
+      <w:pPr>
+        <w:pStyle w:val="Paragrafoelenco"/>
+        <w:numPr>
+          <w:ilvl w:val="0"/>
+          <w:numId w:val="2"/>
+        </w:numPr>
+        <w:rPr>
+          <w:lang w:val="en-US"/>
+        </w:rPr>
+      </w:pPr>
+      <w:r>
+        <w:rPr>
+          <w:lang w:val="en-US"/>
+        </w:rPr>
+        <w:t xml:space="preserve">Foley: </w:t>
+      </w:r>
+      <w:hyperlink r:id="rId49" w:history="1">
+        <w:r>
+          <w:rPr>
+            <w:rStyle w:val="Collegamentoipertestuale"/>
+            <w:lang w:val="en-US"/>
+          </w:rPr>
+          <w:t>https://www.foley.com/en/insights/publications</w:t>
+        </w:r>
+      </w:hyperlink>
+      <w:r>
+        <w:rPr>
+          <w:lang w:val="en-US"/>
+        </w:rPr>
+        <w:t xml:space="preserve"> </w:t>
+      </w:r>
+    </w:p>
+    <w:p>
+      <w:pPr>
+        <w:pStyle w:val="Paragrafoelenco"/>
+        <w:numPr>
+          <w:ilvl w:val="0"/>
+          <w:numId w:val="2"/>
+        </w:numPr>
+        <w:rPr>
+          <w:lang w:val="en-US"/>
+        </w:rPr>
+      </w:pPr>
+      <w:r>
+        <w:rPr>
+          <w:lang w:val="en-US"/>
+        </w:rPr>
+        <w:t xml:space="preserve">Data-Flair: </w:t>
+      </w:r>
+      <w:hyperlink r:id="rId50" w:history="1">
+        <w:r>
+          <w:rPr>
+            <w:rStyle w:val="Collegamentoipertestuale"/>
+            <w:lang w:val="en-US"/>
+          </w:rPr>
+          <w:t>https://data-flair.training/blogs/</w:t>
+        </w:r>
+      </w:hyperlink>
+      <w:r>
+        <w:rPr>
+          <w:lang w:val="en-US"/>
+        </w:rPr>
+        <w:t xml:space="preserve"> </w:t>
+      </w:r>
+    </w:p>
+    <w:p>
+      <w:pPr>
+        <w:pStyle w:val="Paragrafoelenco"/>
+        <w:numPr>
+          <w:ilvl w:val="0"/>
+          <w:numId w:val="2"/>
+        </w:numPr>
+        <w:rPr>
+          <w:lang w:val="en-US"/>
+        </w:rPr>
+      </w:pPr>
+      <w:r>
+        <w:rPr>
+          <w:lang w:val="en-US"/>
+        </w:rPr>
+        <w:t xml:space="preserve">Tesi </w:t>
+      </w:r>
+      <w:r>
+        <w:rPr>
+          <w:lang w:val="en-US"/>
+        </w:rPr>
+        <w:t>di riferimento</w:t>
+      </w:r>
+      <w:r>
+        <w:rPr>
+          <w:lang w:val="en-US"/>
+        </w:rPr>
+        <w:t>:</w:t>
+      </w:r>
+    </w:p>
+    <w:p>
+      <w:pPr>
+        <w:pStyle w:val="Paragrafoelenco"/>
+        <w:numPr>
+          <w:ilvl w:val="0"/>
+          <w:numId w:val="2"/>
+        </w:numPr>
+        <w:rPr>
+          <w:lang w:val="en-US"/>
+        </w:rPr>
+      </w:pPr>
+      <w:hyperlink r:id="rId51" w:history="1">
         <w:r>
           <w:rPr>
             <w:rStyle w:val="Collegamentoipertestuale"/>
@@ -9908,111 +11110,6 @@
           <w:t>https://amslaurea.unibo.it/7934/1/bertani_beatrice_tesi.pdf</w:t>
         </w:r>
       </w:hyperlink>
-      <w:r>
-        <w:rPr>
-          <w:lang w:val="en-US"/>
-        </w:rPr>
-        <w:t xml:space="preserve"> </w:t>
-      </w:r>
-    </w:p>
-    <w:p>
-      <w:pPr>
-        <w:pStyle w:val="Paragrafoelenco"/>
-        <w:numPr>
-          <w:ilvl w:val="0"/>
-          <w:numId w:val="2"/>
-        </w:numPr>
-        <w:rPr>
-          <w:lang w:val="en-US"/>
-        </w:rPr>
-      </w:pPr>
-      <w:r>
-        <w:rPr>
-          <w:lang w:val="en-US"/>
-        </w:rPr>
-        <w:t xml:space="preserve">Komodo Academy: </w:t>
-      </w:r>
-      <w:hyperlink r:id="rId42" w:history="1">
-        <w:r>
-          <w:rPr>
-            <w:rStyle w:val="Collegamentoipertestuale"/>
-            <w:lang w:val="en-US"/>
-          </w:rPr>
-          <w:t>https://komodoplatform.com/en/academy/</w:t>
-        </w:r>
-      </w:hyperlink>
-      <w:r>
-        <w:rPr>
-          <w:lang w:val="en-US"/>
-        </w:rPr>
-        <w:t xml:space="preserve"> </w:t>
-      </w:r>
-    </w:p>
-    <w:p>
-      <w:pPr>
-        <w:pStyle w:val="Paragrafoelenco"/>
-        <w:numPr>
-          <w:ilvl w:val="0"/>
-          <w:numId w:val="2"/>
-        </w:numPr>
-        <w:rPr>
-          <w:lang w:val="en-US"/>
-        </w:rPr>
-      </w:pPr>
-      <w:r>
-        <w:rPr>
-          <w:lang w:val="en-US"/>
-        </w:rPr>
-        <w:t xml:space="preserve">Hacken.io: </w:t>
-      </w:r>
-      <w:hyperlink r:id="rId43" w:history="1">
-        <w:r>
-          <w:rPr>
-            <w:rStyle w:val="Collegamentoipertestuale"/>
-            <w:lang w:val="en-US"/>
-          </w:rPr>
-          <w:t>https://hacken.io/insights/</w:t>
-        </w:r>
-      </w:hyperlink>
-      <w:r>
-        <w:rPr>
-          <w:lang w:val="en-US"/>
-        </w:rPr>
-        <w:t xml:space="preserve"> </w:t>
-      </w:r>
-    </w:p>
-    <w:p>
-      <w:pPr>
-        <w:pStyle w:val="Paragrafoelenco"/>
-        <w:numPr>
-          <w:ilvl w:val="0"/>
-          <w:numId w:val="2"/>
-        </w:numPr>
-        <w:rPr>
-          <w:lang w:val="en-US"/>
-        </w:rPr>
-      </w:pPr>
-      <w:r>
-        <w:rPr>
-          <w:lang w:val="en-US"/>
-        </w:rPr>
-        <w:t xml:space="preserve">Horizen.io: </w:t>
-      </w:r>
-      <w:hyperlink r:id="rId44" w:history="1">
-        <w:r>
-          <w:rPr>
-            <w:rStyle w:val="Collegamentoipertestuale"/>
-            <w:lang w:val="en-US"/>
-          </w:rPr>
-          <w:t>https://www.horizen.io/academy/</w:t>
-        </w:r>
-      </w:hyperlink>
-      <w:r>
-        <w:rPr>
-          <w:lang w:val="en-US"/>
-        </w:rPr>
-        <w:t xml:space="preserve"> </w:t>
-      </w:r>
     </w:p>
     <w:p>
       <w:pPr>
@@ -10043,7 +11140,7 @@
           <w:lang w:val="en-US"/>
         </w:rPr>
       </w:pPr>
-      <w:hyperlink r:id="rId45" w:history="1">
+      <w:hyperlink r:id="rId52" w:history="1">
         <w:r>
           <w:rPr>
             <w:rStyle w:val="Collegamentoipertestuale"/>
@@ -10059,6 +11156,33 @@
         <w:t xml:space="preserve"> </w:t>
       </w:r>
     </w:p>
+    <w:p>
+      <w:pPr>
+        <w:pStyle w:val="Paragrafoelenco"/>
+        <w:numPr>
+          <w:ilvl w:val="1"/>
+          <w:numId w:val="2"/>
+        </w:numPr>
+        <w:rPr>
+          <w:lang w:val="en-US"/>
+        </w:rPr>
+      </w:pPr>
+      <w:hyperlink r:id="rId53" w:history="1">
+        <w:r>
+          <w:rPr>
+            <w:rStyle w:val="Collegamentoipertestuale"/>
+            <w:lang w:val="en-US"/>
+          </w:rPr>
+          <w:t>https://tokens-economy.gitbook.io/</w:t>
+        </w:r>
+      </w:hyperlink>
+      <w:r>
+        <w:rPr>
+          <w:lang w:val="en-US"/>
+        </w:rPr>
+        <w:t xml:space="preserve"> </w:t>
+      </w:r>
+    </w:p>
     <w:sectPr>
       <w:pgSz w:w="11906" w:h="16838"/>
       <w:pgMar w:top="1417" w:right="1134" w:bottom="1134" w:left="1134" w:header="708" w:footer="708" w:gutter="0"/>
@@ -10067,6 +11191,56 @@
     </w:sectPr>
   </w:body>
 </w:document>
+</file>
+
+<file path=word/endnotes.xml><?xml version="1.0" encoding="utf-8"?>
+<w:endnotes xmlns:wpc="http://schemas.microsoft.com/office/word/2010/wordprocessingCanvas" xmlns:cx="http://schemas.microsoft.com/office/drawing/2014/chartex" xmlns:cx1="http://schemas.microsoft.com/office/drawing/2015/9/8/chartex" xmlns:cx2="http://schemas.microsoft.com/office/drawing/2015/10/21/chartex" xmlns:cx3="http://schemas.microsoft.com/office/drawing/2016/5/9/chartex" xmlns:cx4="http://schemas.microsoft.com/office/drawing/2016/5/10/chartex" xmlns:cx5="http://schemas.microsoft.com/office/drawing/2016/5/11/chartex" xmlns:cx6="http://schemas.microsoft.com/office/drawing/2016/5/12/chartex" xmlns:cx7="http://schemas.microsoft.com/office/drawing/2016/5/13/chartex" xmlns:cx8="http://schemas.microsoft.com/office/drawing/2016/5/14/chartex" xmlns:mc="http://schemas.openxmlformats.org/markup-compatibility/2006" xmlns:aink="http://schemas.microsoft.com/office/drawing/2016/ink" xmlns:am3d="http://schemas.microsoft.com/office/drawing/2017/model3d" xmlns:o="urn:schemas-microsoft-com:office:office" xmlns:oel="http://schemas.microsoft.com/office/2019/extlst" xmlns:r="http://schemas.openxmlformats.org/officeDocument/2006/relationships" xmlns:m="http://schemas.openxmlformats.org/officeDocument/2006/math" xmlns:v="urn:schemas-microsoft-com:vml" xmlns:wp14="http://schemas.microsoft.com/office/word/2010/wordprocessingDrawing" xmlns:wp="http://schemas.openxmlformats.org/drawingml/2006/wordprocessingDrawing" xmlns:w10="urn:schemas-microsoft-com:office:word" xmlns:w="http://schemas.openxmlformats.org/wordprocessingml/2006/main" xmlns:w14="http://schemas.microsoft.com/office/word/2010/wordml" xmlns:w15="http://schemas.microsoft.com/office/word/2012/wordml" xmlns:w16cex="http://schemas.microsoft.com/office/word/2018/wordml/cex" xmlns:w16cid="http://schemas.microsoft.com/office/word/2016/wordml/cid" xmlns:w16="http://schemas.microsoft.com/office/word/2018/wordml" xmlns:w16sdtdh="http://schemas.microsoft.com/office/word/2020/wordml/sdtdatahash" xmlns:w16se="http://schemas.microsoft.com/office/word/2015/wordml/symex" xmlns:wpg="http://schemas.microsoft.com/office/word/2010/wordprocessingGroup" xmlns:wpi="http://schemas.microsoft.com/office/word/2010/wordprocessingInk" xmlns:wne="http://schemas.microsoft.com/office/word/2006/wordml" xmlns:wps="http://schemas.microsoft.com/office/word/2010/wordprocessingShape" mc:Ignorable="w14 w15 w16se w16cid w16 w16cex w16sdtdh wp14">
+  <w:endnote w:type="separator" w:id="-1">
+    <w:p>
+      <w:pPr>
+        <w:spacing w:after="0" w:line="240" w:lineRule="auto"/>
+      </w:pPr>
+      <w:r>
+        <w:separator/>
+      </w:r>
+    </w:p>
+  </w:endnote>
+  <w:endnote w:type="continuationSeparator" w:id="0">
+    <w:p>
+      <w:pPr>
+        <w:spacing w:after="0" w:line="240" w:lineRule="auto"/>
+      </w:pPr>
+      <w:r>
+        <w:continuationSeparator/>
+      </w:r>
+    </w:p>
+  </w:endnote>
+</w:endnotes>
+</file>
+
+<file path=word/footnotes.xml><?xml version="1.0" encoding="utf-8"?>
+<w:footnotes xmlns:wpc="http://schemas.microsoft.com/office/word/2010/wordprocessingCanvas" xmlns:cx="http://schemas.microsoft.com/office/drawing/2014/chartex" xmlns:cx1="http://schemas.microsoft.com/office/drawing/2015/9/8/chartex" xmlns:cx2="http://schemas.microsoft.com/office/drawing/2015/10/21/chartex" xmlns:cx3="http://schemas.microsoft.com/office/drawing/2016/5/9/chartex" xmlns:cx4="http://schemas.microsoft.com/office/drawing/2016/5/10/chartex" xmlns:cx5="http://schemas.microsoft.com/office/drawing/2016/5/11/chartex" xmlns:cx6="http://schemas.microsoft.com/office/drawing/2016/5/12/chartex" xmlns:cx7="http://schemas.microsoft.com/office/drawing/2016/5/13/chartex" xmlns:cx8="http://schemas.microsoft.com/office/drawing/2016/5/14/chartex" xmlns:mc="http://schemas.openxmlformats.org/markup-compatibility/2006" xmlns:aink="http://schemas.microsoft.com/office/drawing/2016/ink" xmlns:am3d="http://schemas.microsoft.com/office/drawing/2017/model3d" xmlns:o="urn:schemas-microsoft-com:office:office" xmlns:oel="http://schemas.microsoft.com/office/2019/extlst" xmlns:r="http://schemas.openxmlformats.org/officeDocument/2006/relationships" xmlns:m="http://schemas.openxmlformats.org/officeDocument/2006/math" xmlns:v="urn:schemas-microsoft-com:vml" xmlns:wp14="http://schemas.microsoft.com/office/word/2010/wordprocessingDrawing" xmlns:wp="http://schemas.openxmlformats.org/drawingml/2006/wordprocessingDrawing" xmlns:w10="urn:schemas-microsoft-com:office:word" xmlns:w="http://schemas.openxmlformats.org/wordprocessingml/2006/main" xmlns:w14="http://schemas.microsoft.com/office/word/2010/wordml" xmlns:w15="http://schemas.microsoft.com/office/word/2012/wordml" xmlns:w16cex="http://schemas.microsoft.com/office/word/2018/wordml/cex" xmlns:w16cid="http://schemas.microsoft.com/office/word/2016/wordml/cid" xmlns:w16="http://schemas.microsoft.com/office/word/2018/wordml" xmlns:w16sdtdh="http://schemas.microsoft.com/office/word/2020/wordml/sdtdatahash" xmlns:w16se="http://schemas.microsoft.com/office/word/2015/wordml/symex" xmlns:wpg="http://schemas.microsoft.com/office/word/2010/wordprocessingGroup" xmlns:wpi="http://schemas.microsoft.com/office/word/2010/wordprocessingInk" xmlns:wne="http://schemas.microsoft.com/office/word/2006/wordml" xmlns:wps="http://schemas.microsoft.com/office/word/2010/wordprocessingShape" mc:Ignorable="w14 w15 w16se w16cid w16 w16cex w16sdtdh wp14">
+  <w:footnote w:type="separator" w:id="-1">
+    <w:p>
+      <w:pPr>
+        <w:spacing w:after="0" w:line="240" w:lineRule="auto"/>
+      </w:pPr>
+      <w:r>
+        <w:separator/>
+      </w:r>
+    </w:p>
+  </w:footnote>
+  <w:footnote w:type="continuationSeparator" w:id="0">
+    <w:p>
+      <w:pPr>
+        <w:spacing w:after="0" w:line="240" w:lineRule="auto"/>
+      </w:pPr>
+      <w:r>
+        <w:continuationSeparator/>
+      </w:r>
+    </w:p>
+  </w:footnote>
+</w:footnotes>
 </file>
 
 <file path=word/numbering.xml><?xml version="1.0" encoding="utf-8"?>
@@ -10382,6 +11556,118 @@
     </w:lvl>
   </w:abstractNum>
   <w:abstractNum w:abstractNumId="3" w15:restartNumberingAfterBreak="0">
+    <w:nsid w:val="1F5B24D8"/>
+    <w:multiLevelType w:val="hybridMultilevel"/>
+    <w:tmpl w:val="4202D958"/>
+    <w:lvl w:ilvl="0" w:tplc="FA4002E8">
+      <w:numFmt w:val="bullet"/>
+      <w:lvlText w:val="-"/>
+      <w:lvlJc w:val="left"/>
+      <w:pPr>
+        <w:ind w:left="720" w:hanging="360"/>
+      </w:pPr>
+      <w:rPr>
+        <w:rFonts w:ascii="Calibri" w:eastAsiaTheme="minorHAnsi" w:hAnsi="Calibri" w:cs="Calibri" w:hint="default"/>
+      </w:rPr>
+    </w:lvl>
+    <w:lvl w:ilvl="1" w:tplc="04100003">
+      <w:start w:val="1"/>
+      <w:numFmt w:val="bullet"/>
+      <w:lvlText w:val="o"/>
+      <w:lvlJc w:val="left"/>
+      <w:pPr>
+        <w:ind w:left="1440" w:hanging="360"/>
+      </w:pPr>
+      <w:rPr>
+        <w:rFonts w:ascii="Courier New" w:hAnsi="Courier New" w:cs="Courier New" w:hint="default"/>
+      </w:rPr>
+    </w:lvl>
+    <w:lvl w:ilvl="2" w:tplc="04100005">
+      <w:start w:val="1"/>
+      <w:numFmt w:val="bullet"/>
+      <w:lvlText w:val=""/>
+      <w:lvlJc w:val="left"/>
+      <w:pPr>
+        <w:ind w:left="2160" w:hanging="360"/>
+      </w:pPr>
+      <w:rPr>
+        <w:rFonts w:ascii="Wingdings" w:hAnsi="Wingdings" w:hint="default"/>
+      </w:rPr>
+    </w:lvl>
+    <w:lvl w:ilvl="3" w:tplc="04100001" w:tentative="1">
+      <w:start w:val="1"/>
+      <w:numFmt w:val="bullet"/>
+      <w:lvlText w:val=""/>
+      <w:lvlJc w:val="left"/>
+      <w:pPr>
+        <w:ind w:left="2880" w:hanging="360"/>
+      </w:pPr>
+      <w:rPr>
+        <w:rFonts w:ascii="Symbol" w:hAnsi="Symbol" w:hint="default"/>
+      </w:rPr>
+    </w:lvl>
+    <w:lvl w:ilvl="4" w:tplc="04100003" w:tentative="1">
+      <w:start w:val="1"/>
+      <w:numFmt w:val="bullet"/>
+      <w:lvlText w:val="o"/>
+      <w:lvlJc w:val="left"/>
+      <w:pPr>
+        <w:ind w:left="3600" w:hanging="360"/>
+      </w:pPr>
+      <w:rPr>
+        <w:rFonts w:ascii="Courier New" w:hAnsi="Courier New" w:cs="Courier New" w:hint="default"/>
+      </w:rPr>
+    </w:lvl>
+    <w:lvl w:ilvl="5" w:tplc="04100005" w:tentative="1">
+      <w:start w:val="1"/>
+      <w:numFmt w:val="bullet"/>
+      <w:lvlText w:val=""/>
+      <w:lvlJc w:val="left"/>
+      <w:pPr>
+        <w:ind w:left="4320" w:hanging="360"/>
+      </w:pPr>
+      <w:rPr>
+        <w:rFonts w:ascii="Wingdings" w:hAnsi="Wingdings" w:hint="default"/>
+      </w:rPr>
+    </w:lvl>
+    <w:lvl w:ilvl="6" w:tplc="04100001" w:tentative="1">
+      <w:start w:val="1"/>
+      <w:numFmt w:val="bullet"/>
+      <w:lvlText w:val=""/>
+      <w:lvlJc w:val="left"/>
+      <w:pPr>
+        <w:ind w:left="5040" w:hanging="360"/>
+      </w:pPr>
+      <w:rPr>
+        <w:rFonts w:ascii="Symbol" w:hAnsi="Symbol" w:hint="default"/>
+      </w:rPr>
+    </w:lvl>
+    <w:lvl w:ilvl="7" w:tplc="04100003" w:tentative="1">
+      <w:start w:val="1"/>
+      <w:numFmt w:val="bullet"/>
+      <w:lvlText w:val="o"/>
+      <w:lvlJc w:val="left"/>
+      <w:pPr>
+        <w:ind w:left="5760" w:hanging="360"/>
+      </w:pPr>
+      <w:rPr>
+        <w:rFonts w:ascii="Courier New" w:hAnsi="Courier New" w:cs="Courier New" w:hint="default"/>
+      </w:rPr>
+    </w:lvl>
+    <w:lvl w:ilvl="8" w:tplc="04100005" w:tentative="1">
+      <w:start w:val="1"/>
+      <w:numFmt w:val="bullet"/>
+      <w:lvlText w:val=""/>
+      <w:lvlJc w:val="left"/>
+      <w:pPr>
+        <w:ind w:left="6480" w:hanging="360"/>
+      </w:pPr>
+      <w:rPr>
+        <w:rFonts w:ascii="Wingdings" w:hAnsi="Wingdings" w:hint="default"/>
+      </w:rPr>
+    </w:lvl>
+  </w:abstractNum>
+  <w:abstractNum w:abstractNumId="4" w15:restartNumberingAfterBreak="0">
     <w:nsid w:val="1FC039B2"/>
     <w:multiLevelType w:val="hybridMultilevel"/>
     <w:tmpl w:val="62FCEC9A"/>
@@ -10493,7 +11779,7 @@
       </w:rPr>
     </w:lvl>
   </w:abstractNum>
-  <w:abstractNum w:abstractNumId="4" w15:restartNumberingAfterBreak="0">
+  <w:abstractNum w:abstractNumId="5" w15:restartNumberingAfterBreak="0">
     <w:nsid w:val="2E79137A"/>
     <w:multiLevelType w:val="hybridMultilevel"/>
     <w:tmpl w:val="D8B2BF76"/>
@@ -10605,7 +11891,7 @@
       </w:rPr>
     </w:lvl>
   </w:abstractNum>
-  <w:abstractNum w:abstractNumId="5" w15:restartNumberingAfterBreak="0">
+  <w:abstractNum w:abstractNumId="6" w15:restartNumberingAfterBreak="0">
     <w:nsid w:val="2FCE3059"/>
     <w:multiLevelType w:val="hybridMultilevel"/>
     <w:tmpl w:val="1ABAD14A"/>
@@ -10694,11 +11980,11 @@
       </w:pPr>
     </w:lvl>
   </w:abstractNum>
-  <w:abstractNum w:abstractNumId="6" w15:restartNumberingAfterBreak="0">
-    <w:nsid w:val="417A3790"/>
+  <w:abstractNum w:abstractNumId="7" w15:restartNumberingAfterBreak="0">
+    <w:nsid w:val="3EE47670"/>
     <w:multiLevelType w:val="hybridMultilevel"/>
-    <w:tmpl w:val="EB7EEE62"/>
-    <w:lvl w:ilvl="0" w:tplc="0DA01EE0">
+    <w:tmpl w:val="159EC630"/>
+    <w:lvl w:ilvl="0" w:tplc="FA4002E8">
       <w:numFmt w:val="bullet"/>
       <w:lvlText w:val="-"/>
       <w:lvlJc w:val="left"/>
@@ -10806,7 +12092,119 @@
       </w:rPr>
     </w:lvl>
   </w:abstractNum>
-  <w:abstractNum w:abstractNumId="7" w15:restartNumberingAfterBreak="0">
+  <w:abstractNum w:abstractNumId="8" w15:restartNumberingAfterBreak="0">
+    <w:nsid w:val="417A3790"/>
+    <w:multiLevelType w:val="hybridMultilevel"/>
+    <w:tmpl w:val="EB7EEE62"/>
+    <w:lvl w:ilvl="0" w:tplc="0DA01EE0">
+      <w:numFmt w:val="bullet"/>
+      <w:lvlText w:val="-"/>
+      <w:lvlJc w:val="left"/>
+      <w:pPr>
+        <w:ind w:left="720" w:hanging="360"/>
+      </w:pPr>
+      <w:rPr>
+        <w:rFonts w:ascii="Calibri" w:eastAsiaTheme="minorHAnsi" w:hAnsi="Calibri" w:cs="Calibri" w:hint="default"/>
+      </w:rPr>
+    </w:lvl>
+    <w:lvl w:ilvl="1" w:tplc="04100003" w:tentative="1">
+      <w:start w:val="1"/>
+      <w:numFmt w:val="bullet"/>
+      <w:lvlText w:val="o"/>
+      <w:lvlJc w:val="left"/>
+      <w:pPr>
+        <w:ind w:left="1440" w:hanging="360"/>
+      </w:pPr>
+      <w:rPr>
+        <w:rFonts w:ascii="Courier New" w:hAnsi="Courier New" w:cs="Courier New" w:hint="default"/>
+      </w:rPr>
+    </w:lvl>
+    <w:lvl w:ilvl="2" w:tplc="04100005" w:tentative="1">
+      <w:start w:val="1"/>
+      <w:numFmt w:val="bullet"/>
+      <w:lvlText w:val=""/>
+      <w:lvlJc w:val="left"/>
+      <w:pPr>
+        <w:ind w:left="2160" w:hanging="360"/>
+      </w:pPr>
+      <w:rPr>
+        <w:rFonts w:ascii="Wingdings" w:hAnsi="Wingdings" w:hint="default"/>
+      </w:rPr>
+    </w:lvl>
+    <w:lvl w:ilvl="3" w:tplc="04100001" w:tentative="1">
+      <w:start w:val="1"/>
+      <w:numFmt w:val="bullet"/>
+      <w:lvlText w:val=""/>
+      <w:lvlJc w:val="left"/>
+      <w:pPr>
+        <w:ind w:left="2880" w:hanging="360"/>
+      </w:pPr>
+      <w:rPr>
+        <w:rFonts w:ascii="Symbol" w:hAnsi="Symbol" w:hint="default"/>
+      </w:rPr>
+    </w:lvl>
+    <w:lvl w:ilvl="4" w:tplc="04100003" w:tentative="1">
+      <w:start w:val="1"/>
+      <w:numFmt w:val="bullet"/>
+      <w:lvlText w:val="o"/>
+      <w:lvlJc w:val="left"/>
+      <w:pPr>
+        <w:ind w:left="3600" w:hanging="360"/>
+      </w:pPr>
+      <w:rPr>
+        <w:rFonts w:ascii="Courier New" w:hAnsi="Courier New" w:cs="Courier New" w:hint="default"/>
+      </w:rPr>
+    </w:lvl>
+    <w:lvl w:ilvl="5" w:tplc="04100005" w:tentative="1">
+      <w:start w:val="1"/>
+      <w:numFmt w:val="bullet"/>
+      <w:lvlText w:val=""/>
+      <w:lvlJc w:val="left"/>
+      <w:pPr>
+        <w:ind w:left="4320" w:hanging="360"/>
+      </w:pPr>
+      <w:rPr>
+        <w:rFonts w:ascii="Wingdings" w:hAnsi="Wingdings" w:hint="default"/>
+      </w:rPr>
+    </w:lvl>
+    <w:lvl w:ilvl="6" w:tplc="04100001" w:tentative="1">
+      <w:start w:val="1"/>
+      <w:numFmt w:val="bullet"/>
+      <w:lvlText w:val=""/>
+      <w:lvlJc w:val="left"/>
+      <w:pPr>
+        <w:ind w:left="5040" w:hanging="360"/>
+      </w:pPr>
+      <w:rPr>
+        <w:rFonts w:ascii="Symbol" w:hAnsi="Symbol" w:hint="default"/>
+      </w:rPr>
+    </w:lvl>
+    <w:lvl w:ilvl="7" w:tplc="04100003" w:tentative="1">
+      <w:start w:val="1"/>
+      <w:numFmt w:val="bullet"/>
+      <w:lvlText w:val="o"/>
+      <w:lvlJc w:val="left"/>
+      <w:pPr>
+        <w:ind w:left="5760" w:hanging="360"/>
+      </w:pPr>
+      <w:rPr>
+        <w:rFonts w:ascii="Courier New" w:hAnsi="Courier New" w:cs="Courier New" w:hint="default"/>
+      </w:rPr>
+    </w:lvl>
+    <w:lvl w:ilvl="8" w:tplc="04100005" w:tentative="1">
+      <w:start w:val="1"/>
+      <w:numFmt w:val="bullet"/>
+      <w:lvlText w:val=""/>
+      <w:lvlJc w:val="left"/>
+      <w:pPr>
+        <w:ind w:left="6480" w:hanging="360"/>
+      </w:pPr>
+      <w:rPr>
+        <w:rFonts w:ascii="Wingdings" w:hAnsi="Wingdings" w:hint="default"/>
+      </w:rPr>
+    </w:lvl>
+  </w:abstractNum>
+  <w:abstractNum w:abstractNumId="9" w15:restartNumberingAfterBreak="0">
     <w:nsid w:val="438A5742"/>
     <w:multiLevelType w:val="hybridMultilevel"/>
     <w:tmpl w:val="A080D092"/>
@@ -10918,7 +12316,7 @@
       </w:rPr>
     </w:lvl>
   </w:abstractNum>
-  <w:abstractNum w:abstractNumId="8" w15:restartNumberingAfterBreak="0">
+  <w:abstractNum w:abstractNumId="10" w15:restartNumberingAfterBreak="0">
     <w:nsid w:val="44801B83"/>
     <w:multiLevelType w:val="hybridMultilevel"/>
     <w:tmpl w:val="289C724E"/>
@@ -11030,7 +12428,7 @@
       </w:rPr>
     </w:lvl>
   </w:abstractNum>
-  <w:abstractNum w:abstractNumId="9" w15:restartNumberingAfterBreak="0">
+  <w:abstractNum w:abstractNumId="11" w15:restartNumberingAfterBreak="0">
     <w:nsid w:val="60252D58"/>
     <w:multiLevelType w:val="hybridMultilevel"/>
     <w:tmpl w:val="FE220B8A"/>
@@ -11116,7 +12514,7 @@
       </w:pPr>
     </w:lvl>
   </w:abstractNum>
-  <w:abstractNum w:abstractNumId="10" w15:restartNumberingAfterBreak="0">
+  <w:abstractNum w:abstractNumId="12" w15:restartNumberingAfterBreak="0">
     <w:nsid w:val="636F5FCD"/>
     <w:multiLevelType w:val="hybridMultilevel"/>
     <w:tmpl w:val="92B236A0"/>
@@ -11228,7 +12626,7 @@
       </w:rPr>
     </w:lvl>
   </w:abstractNum>
-  <w:abstractNum w:abstractNumId="11" w15:restartNumberingAfterBreak="0">
+  <w:abstractNum w:abstractNumId="13" w15:restartNumberingAfterBreak="0">
     <w:nsid w:val="65943025"/>
     <w:multiLevelType w:val="hybridMultilevel"/>
     <w:tmpl w:val="26A2991C"/>
@@ -11315,22 +12713,22 @@
     </w:lvl>
   </w:abstractNum>
   <w:num w:numId="1" w16cid:durableId="1639144564">
-    <w:abstractNumId w:val="6"/>
+    <w:abstractNumId w:val="8"/>
   </w:num>
   <w:num w:numId="2" w16cid:durableId="518086298">
-    <w:abstractNumId w:val="4"/>
+    <w:abstractNumId w:val="5"/>
   </w:num>
   <w:num w:numId="3" w16cid:durableId="614025226">
-    <w:abstractNumId w:val="10"/>
+    <w:abstractNumId w:val="12"/>
   </w:num>
   <w:num w:numId="4" w16cid:durableId="2095786217">
     <w:abstractNumId w:val="2"/>
   </w:num>
   <w:num w:numId="5" w16cid:durableId="305283445">
-    <w:abstractNumId w:val="11"/>
+    <w:abstractNumId w:val="13"/>
   </w:num>
   <w:num w:numId="6" w16cid:durableId="815298440">
-    <w:abstractNumId w:val="9"/>
+    <w:abstractNumId w:val="11"/>
   </w:num>
   <w:num w:numId="7" w16cid:durableId="2119640209">
     <w:abstractNumId w:val="0"/>
@@ -11339,16 +12737,22 @@
     <w:abstractNumId w:val="1"/>
   </w:num>
   <w:num w:numId="9" w16cid:durableId="881214343">
-    <w:abstractNumId w:val="8"/>
+    <w:abstractNumId w:val="10"/>
   </w:num>
   <w:num w:numId="10" w16cid:durableId="294063613">
-    <w:abstractNumId w:val="7"/>
+    <w:abstractNumId w:val="9"/>
   </w:num>
   <w:num w:numId="11" w16cid:durableId="1323002857">
-    <w:abstractNumId w:val="5"/>
+    <w:abstractNumId w:val="6"/>
   </w:num>
   <w:num w:numId="12" w16cid:durableId="1334331797">
+    <w:abstractNumId w:val="4"/>
+  </w:num>
+  <w:num w:numId="13" w16cid:durableId="1479103560">
     <w:abstractNumId w:val="3"/>
+  </w:num>
+  <w:num w:numId="14" w16cid:durableId="1933081919">
+    <w:abstractNumId w:val="7"/>
   </w:num>
 </w:numbering>
 </file>
@@ -11841,6 +13245,26 @@
       <w:color w:val="2F5496" w:themeColor="accent1" w:themeShade="BF"/>
     </w:rPr>
   </w:style>
+  <w:style w:type="paragraph" w:styleId="Titolo5">
+    <w:name w:val="heading 5"/>
+    <w:basedOn w:val="Normale"/>
+    <w:next w:val="Normale"/>
+    <w:link w:val="Titolo5Carattere"/>
+    <w:uiPriority w:val="9"/>
+    <w:unhideWhenUsed/>
+    <w:qFormat/>
+    <w:rsid w:val="00605623"/>
+    <w:pPr>
+      <w:keepNext/>
+      <w:keepLines/>
+      <w:spacing w:before="40" w:after="0"/>
+      <w:outlineLvl w:val="4"/>
+    </w:pPr>
+    <w:rPr>
+      <w:rFonts w:asciiTheme="majorHAnsi" w:eastAsiaTheme="majorEastAsia" w:hAnsiTheme="majorHAnsi" w:cstheme="majorBidi"/>
+      <w:color w:val="2F5496" w:themeColor="accent1" w:themeShade="BF"/>
+    </w:rPr>
+  </w:style>
   <w:style w:type="character" w:default="1" w:styleId="Carpredefinitoparagrafo">
     <w:name w:val="Default Paragraph Font"/>
     <w:uiPriority w:val="1"/>
@@ -12015,6 +13439,17 @@
       <w:rFonts w:asciiTheme="majorHAnsi" w:eastAsiaTheme="majorEastAsia" w:hAnsiTheme="majorHAnsi" w:cstheme="majorBidi"/>
       <w:i/>
       <w:iCs/>
+      <w:color w:val="2F5496" w:themeColor="accent1" w:themeShade="BF"/>
+    </w:rPr>
+  </w:style>
+  <w:style w:type="character" w:customStyle="1" w:styleId="Titolo5Carattere">
+    <w:name w:val="Titolo 5 Carattere"/>
+    <w:basedOn w:val="Carpredefinitoparagrafo"/>
+    <w:link w:val="Titolo5"/>
+    <w:uiPriority w:val="9"/>
+    <w:rsid w:val="00605623"/>
+    <w:rPr>
+      <w:rFonts w:asciiTheme="majorHAnsi" w:eastAsiaTheme="majorEastAsia" w:hAnsiTheme="majorHAnsi" w:cstheme="majorBidi"/>
       <w:color w:val="2F5496" w:themeColor="accent1" w:themeShade="BF"/>
     </w:rPr>
   </w:style>

</xml_diff>